<commit_message>
Count of all collections added
</commit_message>
<xml_diff>
--- a/MongoDB Commands.docx
+++ b/MongoDB Commands.docx
@@ -8,16 +8,45 @@
         <w:ind w:left="-1170" w:right="-1440"/>
       </w:pPr>
       <w:r>
-        <w:t>C:\Users\Savani Bharat&gt;mongoimport -d yelpDataSet -c business "C:\D drive\Data Sets\yelp_phoenix_academic_data</w:t>
-      </w:r>
-    </w:p>
-    <w:p>
-      <w:pPr>
-        <w:spacing w:after="0"/>
-        <w:ind w:left="-1170" w:right="-1440"/>
-      </w:pPr>
-      <w:r>
-        <w:t>set\yelp_academic_dataset_business.json"</w:t>
+        <w:t>C:\Users\Savani Bharat&gt;</w:t>
+      </w:r>
+      <w:proofErr w:type="spellStart"/>
+      <w:r>
+        <w:t>mongoimport</w:t>
+      </w:r>
+      <w:proofErr w:type="spellEnd"/>
+      <w:r>
+        <w:t xml:space="preserve"> -d </w:t>
+      </w:r>
+      <w:proofErr w:type="spellStart"/>
+      <w:r>
+        <w:t>yelpDataSet</w:t>
+      </w:r>
+      <w:proofErr w:type="spellEnd"/>
+      <w:r>
+        <w:t xml:space="preserve"> -c business "C:\D drive\Data Sets\</w:t>
+      </w:r>
+      <w:proofErr w:type="spellStart"/>
+      <w:r>
+        <w:t>yelp_phoenix_academic_data</w:t>
+      </w:r>
+      <w:proofErr w:type="spellEnd"/>
+    </w:p>
+    <w:p>
+      <w:pPr>
+        <w:spacing w:after="0"/>
+        <w:ind w:left="-1170" w:right="-1440"/>
+      </w:pPr>
+      <w:r>
+        <w:t>set\</w:t>
+      </w:r>
+      <w:proofErr w:type="spellStart"/>
+      <w:r>
+        <w:t>yelp_academic_dataset_business.json</w:t>
+      </w:r>
+      <w:proofErr w:type="spellEnd"/>
+      <w:r>
+        <w:t>"</w:t>
       </w:r>
     </w:p>
     <w:p>
@@ -67,8 +96,13 @@
         <w:spacing w:after="0"/>
         <w:ind w:left="-1170" w:right="-1440"/>
       </w:pPr>
-      <w:r>
-        <w:t>MongoDB shell version: 2.4.6</w:t>
+      <w:proofErr w:type="spellStart"/>
+      <w:r>
+        <w:t>MongoDB</w:t>
+      </w:r>
+      <w:proofErr w:type="spellEnd"/>
+      <w:r>
+        <w:t xml:space="preserve"> shell version: 2.4.6</w:t>
       </w:r>
     </w:p>
     <w:p>
@@ -86,8 +120,13 @@
         <w:ind w:left="-1170" w:right="-1440"/>
       </w:pPr>
       <w:r>
-        <w:t>&gt; show dbs</w:t>
-      </w:r>
+        <w:t xml:space="preserve">&gt; show </w:t>
+      </w:r>
+      <w:proofErr w:type="spellStart"/>
+      <w:r>
+        <w:t>dbs</w:t>
+      </w:r>
+      <w:proofErr w:type="spellEnd"/>
     </w:p>
     <w:p>
       <w:pPr>
@@ -157,27 +196,42 @@
         <w:spacing w:after="0"/>
         <w:ind w:left="-1170" w:right="-1440"/>
       </w:pPr>
-      <w:r>
-        <w:t>yelpDataSet     0.203125GB</w:t>
-      </w:r>
-    </w:p>
-    <w:p>
-      <w:pPr>
-        <w:spacing w:after="0"/>
-        <w:ind w:left="-1170" w:right="-1440"/>
-      </w:pPr>
-      <w:r>
-        <w:t>&gt; use yelpDataSet</w:t>
-      </w:r>
-    </w:p>
-    <w:p>
-      <w:pPr>
-        <w:spacing w:after="0"/>
-        <w:ind w:left="-1170" w:right="-1440"/>
-      </w:pPr>
-      <w:r>
-        <w:t>switched to db yelpDataSet</w:t>
-      </w:r>
+      <w:proofErr w:type="spellStart"/>
+      <w:r>
+        <w:t>yelpDataSet</w:t>
+      </w:r>
+      <w:proofErr w:type="spellEnd"/>
+      <w:r>
+        <w:t xml:space="preserve">     0.203125GB</w:t>
+      </w:r>
+    </w:p>
+    <w:p>
+      <w:pPr>
+        <w:spacing w:after="0"/>
+        <w:ind w:left="-1170" w:right="-1440"/>
+      </w:pPr>
+      <w:r>
+        <w:t xml:space="preserve">&gt; use </w:t>
+      </w:r>
+      <w:proofErr w:type="spellStart"/>
+      <w:r>
+        <w:t>yelpDataSet</w:t>
+      </w:r>
+      <w:proofErr w:type="spellEnd"/>
+    </w:p>
+    <w:p>
+      <w:pPr>
+        <w:spacing w:after="0"/>
+        <w:ind w:left="-1170" w:right="-1440"/>
+      </w:pPr>
+      <w:r>
+        <w:t xml:space="preserve">switched to db </w:t>
+      </w:r>
+      <w:proofErr w:type="spellStart"/>
+      <w:r>
+        <w:t>yelpDataSet</w:t>
+      </w:r>
+      <w:proofErr w:type="spellEnd"/>
     </w:p>
     <w:p>
       <w:pPr>
@@ -202,17 +256,27 @@
         <w:spacing w:after="0"/>
         <w:ind w:left="-1170" w:right="-1440"/>
       </w:pPr>
+      <w:proofErr w:type="spellStart"/>
       <w:r>
         <w:t>system.indexes</w:t>
       </w:r>
-    </w:p>
-    <w:p>
-      <w:pPr>
-        <w:spacing w:after="0"/>
-        <w:ind w:left="-1170" w:right="-1440"/>
-      </w:pPr>
-      <w:r>
-        <w:t>&gt; db.business.count()</w:t>
+      <w:proofErr w:type="spellEnd"/>
+    </w:p>
+    <w:p>
+      <w:pPr>
+        <w:spacing w:after="0"/>
+        <w:ind w:left="-1170" w:right="-1440"/>
+      </w:pPr>
+      <w:r>
+        <w:t xml:space="preserve">&gt; </w:t>
+      </w:r>
+      <w:proofErr w:type="spellStart"/>
+      <w:r>
+        <w:t>db.business.count</w:t>
+      </w:r>
+      <w:proofErr w:type="spellEnd"/>
+      <w:r>
+        <w:t>()</w:t>
       </w:r>
     </w:p>
     <w:p>
@@ -254,16 +318,53 @@
         <w:ind w:left="-1170" w:right="-1440"/>
       </w:pPr>
       <w:r>
-        <w:t>C:\Users\Savani Bharat&gt;mongoimport -d yelpDataSet -c checkIn "C:\D drive\Data Sets\yelp_phoenix_academic_datas</w:t>
-      </w:r>
-    </w:p>
-    <w:p>
-      <w:pPr>
-        <w:spacing w:after="0"/>
-        <w:ind w:left="-1170" w:right="-1440"/>
-      </w:pPr>
-      <w:r>
-        <w:t>et\yelp_academic_dataset_checkin.json"</w:t>
+        <w:t>C:\Users\Savani Bharat&gt;</w:t>
+      </w:r>
+      <w:proofErr w:type="spellStart"/>
+      <w:r>
+        <w:t>mongoimport</w:t>
+      </w:r>
+      <w:proofErr w:type="spellEnd"/>
+      <w:r>
+        <w:t xml:space="preserve"> -d </w:t>
+      </w:r>
+      <w:proofErr w:type="spellStart"/>
+      <w:r>
+        <w:t>yelpDataSet</w:t>
+      </w:r>
+      <w:proofErr w:type="spellEnd"/>
+      <w:r>
+        <w:t xml:space="preserve"> -c </w:t>
+      </w:r>
+      <w:proofErr w:type="spellStart"/>
+      <w:r>
+        <w:t>checkIn</w:t>
+      </w:r>
+      <w:proofErr w:type="spellEnd"/>
+      <w:r>
+        <w:t xml:space="preserve"> "C:\D drive\Data Sets\</w:t>
+      </w:r>
+      <w:proofErr w:type="spellStart"/>
+      <w:r>
+        <w:t>yelp_phoenix_academic_datas</w:t>
+      </w:r>
+      <w:proofErr w:type="spellEnd"/>
+    </w:p>
+    <w:p>
+      <w:pPr>
+        <w:spacing w:after="0"/>
+        <w:ind w:left="-1170" w:right="-1440"/>
+      </w:pPr>
+      <w:r>
+        <w:t>et\</w:t>
+      </w:r>
+      <w:proofErr w:type="spellStart"/>
+      <w:r>
+        <w:t>yelp_academic_dataset_checkin.json</w:t>
+      </w:r>
+      <w:proofErr w:type="spellEnd"/>
+      <w:r>
+        <w:t>"</w:t>
       </w:r>
     </w:p>
     <w:p>
@@ -305,16 +406,45 @@
         <w:ind w:left="-1170" w:right="-1440"/>
       </w:pPr>
       <w:r>
-        <w:t>C:\Users\Savani Bharat&gt;mongoimport -d yelpDataSet -c user "C:\D drive\Data Sets\yelp_phoenix_academic_dataset\</w:t>
-      </w:r>
-    </w:p>
-    <w:p>
-      <w:pPr>
-        <w:spacing w:after="0"/>
-        <w:ind w:left="-1170" w:right="-1440"/>
-      </w:pPr>
-      <w:r>
-        <w:t>yelp_academic_dataset_user.json"</w:t>
+        <w:t>C:\Users\Savani Bharat&gt;</w:t>
+      </w:r>
+      <w:proofErr w:type="spellStart"/>
+      <w:r>
+        <w:t>mongoimport</w:t>
+      </w:r>
+      <w:proofErr w:type="spellEnd"/>
+      <w:r>
+        <w:t xml:space="preserve"> -d </w:t>
+      </w:r>
+      <w:proofErr w:type="spellStart"/>
+      <w:r>
+        <w:t>yelpDataSet</w:t>
+      </w:r>
+      <w:proofErr w:type="spellEnd"/>
+      <w:r>
+        <w:t xml:space="preserve"> -c user "C:\D drive\Data Sets\</w:t>
+      </w:r>
+      <w:proofErr w:type="spellStart"/>
+      <w:r>
+        <w:t>yelp_phoenix_academic_dataset</w:t>
+      </w:r>
+      <w:proofErr w:type="spellEnd"/>
+      <w:r>
+        <w:t>\</w:t>
+      </w:r>
+    </w:p>
+    <w:p>
+      <w:pPr>
+        <w:spacing w:after="0"/>
+        <w:ind w:left="-1170" w:right="-1440"/>
+      </w:pPr>
+      <w:proofErr w:type="spellStart"/>
+      <w:r>
+        <w:t>yelp_academic_dataset_user.json</w:t>
+      </w:r>
+      <w:proofErr w:type="spellEnd"/>
+      <w:r>
+        <w:t>"</w:t>
       </w:r>
     </w:p>
     <w:p>
@@ -375,16 +505,45 @@
       </w:pPr>
       <w:r>
         <w:lastRenderedPageBreak/>
-        <w:t>C:\Users\Savani Bharat&gt;mongoimport -d yelpDataSet -c user "C:\D drive\Data Sets\yelp_phoenix_academic_dataset\</w:t>
-      </w:r>
-    </w:p>
-    <w:p>
-      <w:pPr>
-        <w:spacing w:after="0"/>
-        <w:ind w:left="-1170" w:right="-1440"/>
-      </w:pPr>
-      <w:r>
-        <w:t>yelp_academic_dataset_user.json"</w:t>
+        <w:t>C:\Users\Savani Bharat&gt;</w:t>
+      </w:r>
+      <w:proofErr w:type="spellStart"/>
+      <w:r>
+        <w:t>mongoimport</w:t>
+      </w:r>
+      <w:proofErr w:type="spellEnd"/>
+      <w:r>
+        <w:t xml:space="preserve"> -d </w:t>
+      </w:r>
+      <w:proofErr w:type="spellStart"/>
+      <w:r>
+        <w:t>yelpDataSet</w:t>
+      </w:r>
+      <w:proofErr w:type="spellEnd"/>
+      <w:r>
+        <w:t xml:space="preserve"> -c user "C:\D drive\Data Sets\</w:t>
+      </w:r>
+      <w:proofErr w:type="spellStart"/>
+      <w:r>
+        <w:t>yelp_phoenix_academic_dataset</w:t>
+      </w:r>
+      <w:proofErr w:type="spellEnd"/>
+      <w:r>
+        <w:t>\</w:t>
+      </w:r>
+    </w:p>
+    <w:p>
+      <w:pPr>
+        <w:spacing w:after="0"/>
+        <w:ind w:left="-1170" w:right="-1440"/>
+      </w:pPr>
+      <w:proofErr w:type="spellStart"/>
+      <w:r>
+        <w:t>yelp_academic_dataset_user.json</w:t>
+      </w:r>
+      <w:proofErr w:type="spellEnd"/>
+      <w:r>
+        <w:t>"</w:t>
       </w:r>
     </w:p>
     <w:p>
@@ -444,16 +603,45 @@
         <w:ind w:left="-1170" w:right="-1440"/>
       </w:pPr>
       <w:r>
-        <w:t>C:\Users\Savani Bharat&gt;mongoimport -d yelpDataSet -c user "C:\D drive\Data Sets\yelp_phoenix_academic_dataset\</w:t>
-      </w:r>
-    </w:p>
-    <w:p>
-      <w:pPr>
-        <w:spacing w:after="0"/>
-        <w:ind w:left="-1170" w:right="-1440"/>
-      </w:pPr>
-      <w:r>
-        <w:t>yelp_academic_dataset_user.json"</w:t>
+        <w:t>C:\Users\Savani Bharat&gt;</w:t>
+      </w:r>
+      <w:proofErr w:type="spellStart"/>
+      <w:r>
+        <w:t>mongoimport</w:t>
+      </w:r>
+      <w:proofErr w:type="spellEnd"/>
+      <w:r>
+        <w:t xml:space="preserve"> -d </w:t>
+      </w:r>
+      <w:proofErr w:type="spellStart"/>
+      <w:r>
+        <w:t>yelpDataSet</w:t>
+      </w:r>
+      <w:proofErr w:type="spellEnd"/>
+      <w:r>
+        <w:t xml:space="preserve"> -c user "C:\D drive\Data Sets\</w:t>
+      </w:r>
+      <w:proofErr w:type="spellStart"/>
+      <w:r>
+        <w:t>yelp_phoenix_academic_dataset</w:t>
+      </w:r>
+      <w:proofErr w:type="spellEnd"/>
+      <w:r>
+        <w:t>\</w:t>
+      </w:r>
+    </w:p>
+    <w:p>
+      <w:pPr>
+        <w:spacing w:after="0"/>
+        <w:ind w:left="-1170" w:right="-1440"/>
+      </w:pPr>
+      <w:proofErr w:type="spellStart"/>
+      <w:r>
+        <w:t>yelp_academic_dataset_user.json</w:t>
+      </w:r>
+      <w:proofErr w:type="spellEnd"/>
+      <w:r>
+        <w:t>"</w:t>
       </w:r>
     </w:p>
     <w:p>
@@ -513,16 +701,45 @@
         <w:ind w:left="-1170" w:right="-1440"/>
       </w:pPr>
       <w:r>
-        <w:t>C:\Users\Savani Bharat&gt;mongoimport -d yelpDataSet -c user "C:\D drive\Data Sets\yelp_phoenix_academic_dataset\</w:t>
-      </w:r>
-    </w:p>
-    <w:p>
-      <w:pPr>
-        <w:spacing w:after="0"/>
-        <w:ind w:left="-1170" w:right="-1440"/>
-      </w:pPr>
-      <w:r>
-        <w:t>yelp_academic_dataset_user.json"</w:t>
+        <w:t>C:\Users\Savani Bharat&gt;</w:t>
+      </w:r>
+      <w:proofErr w:type="spellStart"/>
+      <w:r>
+        <w:t>mongoimport</w:t>
+      </w:r>
+      <w:proofErr w:type="spellEnd"/>
+      <w:r>
+        <w:t xml:space="preserve"> -d </w:t>
+      </w:r>
+      <w:proofErr w:type="spellStart"/>
+      <w:r>
+        <w:t>yelpDataSet</w:t>
+      </w:r>
+      <w:proofErr w:type="spellEnd"/>
+      <w:r>
+        <w:t xml:space="preserve"> -c user "C:\D drive\Data Sets\</w:t>
+      </w:r>
+      <w:proofErr w:type="spellStart"/>
+      <w:r>
+        <w:t>yelp_phoenix_academic_dataset</w:t>
+      </w:r>
+      <w:proofErr w:type="spellEnd"/>
+      <w:r>
+        <w:t>\</w:t>
+      </w:r>
+    </w:p>
+    <w:p>
+      <w:pPr>
+        <w:spacing w:after="0"/>
+        <w:ind w:left="-1170" w:right="-1440"/>
+      </w:pPr>
+      <w:proofErr w:type="spellStart"/>
+      <w:r>
+        <w:t>yelp_academic_dataset_user.json</w:t>
+      </w:r>
+      <w:proofErr w:type="spellEnd"/>
+      <w:r>
+        <w:t>"</w:t>
       </w:r>
     </w:p>
     <w:p>
@@ -582,16 +799,45 @@
         <w:ind w:left="-1170" w:right="-1440"/>
       </w:pPr>
       <w:r>
-        <w:t>C:\Users\Savani Bharat&gt;mongoimport -d yelpDataSet -c user "C:\D drive\Data Sets\yelp_phoenix_academic_dataset\</w:t>
-      </w:r>
-    </w:p>
-    <w:p>
-      <w:pPr>
-        <w:spacing w:after="0"/>
-        <w:ind w:left="-1170" w:right="-1440"/>
-      </w:pPr>
-      <w:r>
-        <w:t>yelp_academic_dataset_user.json"</w:t>
+        <w:t>C:\Users\Savani Bharat&gt;</w:t>
+      </w:r>
+      <w:proofErr w:type="spellStart"/>
+      <w:r>
+        <w:t>mongoimport</w:t>
+      </w:r>
+      <w:proofErr w:type="spellEnd"/>
+      <w:r>
+        <w:t xml:space="preserve"> -d </w:t>
+      </w:r>
+      <w:proofErr w:type="spellStart"/>
+      <w:r>
+        <w:t>yelpDataSet</w:t>
+      </w:r>
+      <w:proofErr w:type="spellEnd"/>
+      <w:r>
+        <w:t xml:space="preserve"> -c user "C:\D drive\Data Sets\</w:t>
+      </w:r>
+      <w:proofErr w:type="spellStart"/>
+      <w:r>
+        <w:t>yelp_phoenix_academic_dataset</w:t>
+      </w:r>
+      <w:proofErr w:type="spellEnd"/>
+      <w:r>
+        <w:t>\</w:t>
+      </w:r>
+    </w:p>
+    <w:p>
+      <w:pPr>
+        <w:spacing w:after="0"/>
+        <w:ind w:left="-1170" w:right="-1440"/>
+      </w:pPr>
+      <w:proofErr w:type="spellStart"/>
+      <w:r>
+        <w:t>yelp_academic_dataset_user.json</w:t>
+      </w:r>
+      <w:proofErr w:type="spellEnd"/>
+      <w:r>
+        <w:t>"</w:t>
       </w:r>
     </w:p>
     <w:p>
@@ -651,16 +897,45 @@
         <w:ind w:left="-1170" w:right="-1440"/>
       </w:pPr>
       <w:r>
-        <w:t>C:\Users\Savani Bharat&gt;mongoimport -d yelpDataSet -c user "C:\D drive\Data Sets\yelp_phoenix_academic_dataset\</w:t>
-      </w:r>
-    </w:p>
-    <w:p>
-      <w:pPr>
-        <w:spacing w:after="0"/>
-        <w:ind w:left="-1170" w:right="-1440"/>
-      </w:pPr>
-      <w:r>
-        <w:t>yelp_academic_dataset_user.json"</w:t>
+        <w:t>C:\Users\Savani Bharat&gt;</w:t>
+      </w:r>
+      <w:proofErr w:type="spellStart"/>
+      <w:r>
+        <w:t>mongoimport</w:t>
+      </w:r>
+      <w:proofErr w:type="spellEnd"/>
+      <w:r>
+        <w:t xml:space="preserve"> -d </w:t>
+      </w:r>
+      <w:proofErr w:type="spellStart"/>
+      <w:r>
+        <w:t>yelpDataSet</w:t>
+      </w:r>
+      <w:proofErr w:type="spellEnd"/>
+      <w:r>
+        <w:t xml:space="preserve"> -c user "C:\D drive\Data Sets\</w:t>
+      </w:r>
+      <w:proofErr w:type="spellStart"/>
+      <w:r>
+        <w:t>yelp_phoenix_academic_dataset</w:t>
+      </w:r>
+      <w:proofErr w:type="spellEnd"/>
+      <w:r>
+        <w:t>\</w:t>
+      </w:r>
+    </w:p>
+    <w:p>
+      <w:pPr>
+        <w:spacing w:after="0"/>
+        <w:ind w:left="-1170" w:right="-1440"/>
+      </w:pPr>
+      <w:proofErr w:type="spellStart"/>
+      <w:r>
+        <w:t>yelp_academic_dataset_user.json</w:t>
+      </w:r>
+      <w:proofErr w:type="spellEnd"/>
+      <w:r>
+        <w:t>"</w:t>
       </w:r>
     </w:p>
     <w:p>
@@ -720,16 +995,45 @@
         <w:ind w:left="-1170" w:right="-1440"/>
       </w:pPr>
       <w:r>
-        <w:t>C:\Users\Savani Bharat&gt;mongoimport -d yelpDataSet -c user "C:\D drive\Data Sets\yelp_phoenix_academic_dataset\</w:t>
-      </w:r>
-    </w:p>
-    <w:p>
-      <w:pPr>
-        <w:spacing w:after="0"/>
-        <w:ind w:left="-1170" w:right="-1440"/>
-      </w:pPr>
-      <w:r>
-        <w:t>yelp_academic_dataset_user.json"</w:t>
+        <w:t>C:\Users\Savani Bharat&gt;</w:t>
+      </w:r>
+      <w:proofErr w:type="spellStart"/>
+      <w:r>
+        <w:t>mongoimport</w:t>
+      </w:r>
+      <w:proofErr w:type="spellEnd"/>
+      <w:r>
+        <w:t xml:space="preserve"> -d </w:t>
+      </w:r>
+      <w:proofErr w:type="spellStart"/>
+      <w:r>
+        <w:t>yelpDataSet</w:t>
+      </w:r>
+      <w:proofErr w:type="spellEnd"/>
+      <w:r>
+        <w:t xml:space="preserve"> -c user "C:\D drive\Data Sets\</w:t>
+      </w:r>
+      <w:proofErr w:type="spellStart"/>
+      <w:r>
+        <w:t>yelp_phoenix_academic_dataset</w:t>
+      </w:r>
+      <w:proofErr w:type="spellEnd"/>
+      <w:r>
+        <w:t>\</w:t>
+      </w:r>
+    </w:p>
+    <w:p>
+      <w:pPr>
+        <w:spacing w:after="0"/>
+        <w:ind w:left="-1170" w:right="-1440"/>
+      </w:pPr>
+      <w:proofErr w:type="spellStart"/>
+      <w:r>
+        <w:t>yelp_academic_dataset_user.json</w:t>
+      </w:r>
+      <w:proofErr w:type="spellEnd"/>
+      <w:r>
+        <w:t>"</w:t>
       </w:r>
     </w:p>
     <w:p>
@@ -790,16 +1094,45 @@
         <w:ind w:left="-1170" w:right="-1440"/>
       </w:pPr>
       <w:r>
-        <w:t>C:\Users\Savani Bharat&gt;mongoimport -d yelpDataSet -c user "C:\D drive\Data Sets\yelp_phoenix_academic_dataset\</w:t>
-      </w:r>
-    </w:p>
-    <w:p>
-      <w:pPr>
-        <w:spacing w:after="0"/>
-        <w:ind w:left="-1170" w:right="-1440"/>
-      </w:pPr>
-      <w:r>
-        <w:t>yelp_academic_dataset_user.json"</w:t>
+        <w:t>C:\Users\Savani Bharat&gt;</w:t>
+      </w:r>
+      <w:proofErr w:type="spellStart"/>
+      <w:r>
+        <w:t>mongoimport</w:t>
+      </w:r>
+      <w:proofErr w:type="spellEnd"/>
+      <w:r>
+        <w:t xml:space="preserve"> -d </w:t>
+      </w:r>
+      <w:proofErr w:type="spellStart"/>
+      <w:r>
+        <w:t>yelpDataSet</w:t>
+      </w:r>
+      <w:proofErr w:type="spellEnd"/>
+      <w:r>
+        <w:t xml:space="preserve"> -c user "C:\D drive\Data Sets\</w:t>
+      </w:r>
+      <w:proofErr w:type="spellStart"/>
+      <w:r>
+        <w:t>yelp_phoenix_academic_dataset</w:t>
+      </w:r>
+      <w:proofErr w:type="spellEnd"/>
+      <w:r>
+        <w:t>\</w:t>
+      </w:r>
+    </w:p>
+    <w:p>
+      <w:pPr>
+        <w:spacing w:after="0"/>
+        <w:ind w:left="-1170" w:right="-1440"/>
+      </w:pPr>
+      <w:proofErr w:type="spellStart"/>
+      <w:r>
+        <w:t>yelp_academic_dataset_user.json</w:t>
+      </w:r>
+      <w:proofErr w:type="spellEnd"/>
+      <w:r>
+        <w:t>"</w:t>
       </w:r>
     </w:p>
     <w:p>
@@ -867,8 +1200,13 @@
         <w:spacing w:after="0"/>
         <w:ind w:left="-1170" w:right="-1440"/>
       </w:pPr>
-      <w:r>
-        <w:t>MongoDB shell version: 2.4.6</w:t>
+      <w:proofErr w:type="spellStart"/>
+      <w:r>
+        <w:t>MongoDB</w:t>
+      </w:r>
+      <w:proofErr w:type="spellEnd"/>
+      <w:r>
+        <w:t xml:space="preserve"> shell version: 2.4.6</w:t>
       </w:r>
     </w:p>
     <w:p>
@@ -886,17 +1224,27 @@
         <w:ind w:left="-1170" w:right="-1440"/>
       </w:pPr>
       <w:r>
-        <w:t>&gt; use yelpDataSet</w:t>
-      </w:r>
-    </w:p>
-    <w:p>
-      <w:pPr>
-        <w:spacing w:after="0"/>
-        <w:ind w:left="-1170" w:right="-1440"/>
-      </w:pPr>
-      <w:r>
-        <w:t>switched to db yelpDataSet</w:t>
-      </w:r>
+        <w:t xml:space="preserve">&gt; use </w:t>
+      </w:r>
+      <w:proofErr w:type="spellStart"/>
+      <w:r>
+        <w:t>yelpDataSet</w:t>
+      </w:r>
+      <w:proofErr w:type="spellEnd"/>
+    </w:p>
+    <w:p>
+      <w:pPr>
+        <w:spacing w:after="0"/>
+        <w:ind w:left="-1170" w:right="-1440"/>
+      </w:pPr>
+      <w:r>
+        <w:t xml:space="preserve">switched to db </w:t>
+      </w:r>
+      <w:proofErr w:type="spellStart"/>
+      <w:r>
+        <w:t>yelpDataSet</w:t>
+      </w:r>
+      <w:proofErr w:type="spellEnd"/>
     </w:p>
     <w:p>
       <w:pPr>
@@ -921,18 +1269,22 @@
         <w:spacing w:after="0"/>
         <w:ind w:left="-1170" w:right="-1440"/>
       </w:pPr>
+      <w:proofErr w:type="spellStart"/>
       <w:r>
         <w:t>checkIn</w:t>
       </w:r>
-    </w:p>
-    <w:p>
-      <w:pPr>
-        <w:spacing w:after="0"/>
-        <w:ind w:left="-1170" w:right="-1440"/>
-      </w:pPr>
+      <w:proofErr w:type="spellEnd"/>
+    </w:p>
+    <w:p>
+      <w:pPr>
+        <w:spacing w:after="0"/>
+        <w:ind w:left="-1170" w:right="-1440"/>
+      </w:pPr>
+      <w:proofErr w:type="spellStart"/>
       <w:r>
         <w:t>system.indexes</w:t>
       </w:r>
+      <w:proofErr w:type="spellEnd"/>
     </w:p>
     <w:p>
       <w:pPr>
@@ -949,7 +1301,15 @@
         <w:ind w:left="-1170" w:right="-1440"/>
       </w:pPr>
       <w:r>
-        <w:t>&gt; db.user.count()</w:t>
+        <w:t xml:space="preserve">&gt; </w:t>
+      </w:r>
+      <w:proofErr w:type="spellStart"/>
+      <w:r>
+        <w:t>db.user.count</w:t>
+      </w:r>
+      <w:proofErr w:type="spellEnd"/>
+      <w:r>
+        <w:t>()</w:t>
       </w:r>
     </w:p>
     <w:p>
@@ -991,16 +1351,45 @@
         <w:ind w:left="-1170" w:right="-1440"/>
       </w:pPr>
       <w:r>
-        <w:t>C:\Users\Savani Bharat&gt;mongoimport -d yelpDataSet -c user "C:\D drive\Data Sets\yelp_phoenix_academic_dataset\</w:t>
-      </w:r>
-    </w:p>
-    <w:p>
-      <w:pPr>
-        <w:spacing w:after="0"/>
-        <w:ind w:left="-1170" w:right="-1440"/>
-      </w:pPr>
-      <w:r>
-        <w:t>yelp_academic_dataset_user.json"</w:t>
+        <w:t>C:\Users\Savani Bharat&gt;</w:t>
+      </w:r>
+      <w:proofErr w:type="spellStart"/>
+      <w:r>
+        <w:t>mongoimport</w:t>
+      </w:r>
+      <w:proofErr w:type="spellEnd"/>
+      <w:r>
+        <w:t xml:space="preserve"> -d </w:t>
+      </w:r>
+      <w:proofErr w:type="spellStart"/>
+      <w:r>
+        <w:t>yelpDataSet</w:t>
+      </w:r>
+      <w:proofErr w:type="spellEnd"/>
+      <w:r>
+        <w:t xml:space="preserve"> -c user "C:\D drive\Data Sets\</w:t>
+      </w:r>
+      <w:proofErr w:type="spellStart"/>
+      <w:r>
+        <w:t>yelp_phoenix_academic_dataset</w:t>
+      </w:r>
+      <w:proofErr w:type="spellEnd"/>
+      <w:r>
+        <w:t>\</w:t>
+      </w:r>
+    </w:p>
+    <w:p>
+      <w:pPr>
+        <w:spacing w:after="0"/>
+        <w:ind w:left="-1170" w:right="-1440"/>
+      </w:pPr>
+      <w:proofErr w:type="spellStart"/>
+      <w:r>
+        <w:t>yelp_academic_dataset_user.json</w:t>
+      </w:r>
+      <w:proofErr w:type="spellEnd"/>
+      <w:r>
+        <w:t>"</w:t>
       </w:r>
     </w:p>
     <w:p>
@@ -1068,8 +1457,13 @@
         <w:spacing w:after="0"/>
         <w:ind w:left="-1170" w:right="-1440"/>
       </w:pPr>
-      <w:r>
-        <w:t>MongoDB shell version: 2.4.6</w:t>
+      <w:proofErr w:type="spellStart"/>
+      <w:r>
+        <w:t>MongoDB</w:t>
+      </w:r>
+      <w:proofErr w:type="spellEnd"/>
+      <w:r>
+        <w:t xml:space="preserve"> shell version: 2.4.6</w:t>
       </w:r>
     </w:p>
     <w:p>
@@ -1087,17 +1481,27 @@
         <w:ind w:left="-1170" w:right="-1440"/>
       </w:pPr>
       <w:r>
-        <w:t>&gt; use yelpDataSet</w:t>
-      </w:r>
-    </w:p>
-    <w:p>
-      <w:pPr>
-        <w:spacing w:after="0"/>
-        <w:ind w:left="-1170" w:right="-1440"/>
-      </w:pPr>
-      <w:r>
-        <w:t>switched to db yelpDataSet</w:t>
-      </w:r>
+        <w:t xml:space="preserve">&gt; use </w:t>
+      </w:r>
+      <w:proofErr w:type="spellStart"/>
+      <w:r>
+        <w:t>yelpDataSet</w:t>
+      </w:r>
+      <w:proofErr w:type="spellEnd"/>
+    </w:p>
+    <w:p>
+      <w:pPr>
+        <w:spacing w:after="0"/>
+        <w:ind w:left="-1170" w:right="-1440"/>
+      </w:pPr>
+      <w:r>
+        <w:t xml:space="preserve">switched to db </w:t>
+      </w:r>
+      <w:proofErr w:type="spellStart"/>
+      <w:r>
+        <w:t>yelpDataSet</w:t>
+      </w:r>
+      <w:proofErr w:type="spellEnd"/>
     </w:p>
     <w:p>
       <w:pPr>
@@ -1123,18 +1527,22 @@
         <w:spacing w:after="0"/>
         <w:ind w:left="-1170" w:right="-1440"/>
       </w:pPr>
+      <w:proofErr w:type="spellStart"/>
       <w:r>
         <w:t>checkIn</w:t>
       </w:r>
-    </w:p>
-    <w:p>
-      <w:pPr>
-        <w:spacing w:after="0"/>
-        <w:ind w:left="-1170" w:right="-1440"/>
-      </w:pPr>
+      <w:proofErr w:type="spellEnd"/>
+    </w:p>
+    <w:p>
+      <w:pPr>
+        <w:spacing w:after="0"/>
+        <w:ind w:left="-1170" w:right="-1440"/>
+      </w:pPr>
+      <w:proofErr w:type="spellStart"/>
       <w:r>
         <w:t>system.indexes</w:t>
       </w:r>
+      <w:proofErr w:type="spellEnd"/>
     </w:p>
     <w:p>
       <w:pPr>
@@ -1151,7 +1559,15 @@
         <w:ind w:left="-1170" w:right="-1440"/>
       </w:pPr>
       <w:r>
-        <w:t>&gt; db.checkIn.count()</w:t>
+        <w:t xml:space="preserve">&gt; </w:t>
+      </w:r>
+      <w:proofErr w:type="spellStart"/>
+      <w:r>
+        <w:t>db.checkIn.count</w:t>
+      </w:r>
+      <w:proofErr w:type="spellEnd"/>
+      <w:r>
+        <w:t>()</w:t>
       </w:r>
     </w:p>
     <w:p>
@@ -1169,7 +1585,15 @@
         <w:ind w:left="-1170" w:right="-1440"/>
       </w:pPr>
       <w:r>
-        <w:t>&gt; db.user.count()</w:t>
+        <w:t xml:space="preserve">&gt; </w:t>
+      </w:r>
+      <w:proofErr w:type="spellStart"/>
+      <w:r>
+        <w:t>db.user.count</w:t>
+      </w:r>
+      <w:proofErr w:type="spellEnd"/>
+      <w:r>
+        <w:t>()</w:t>
       </w:r>
     </w:p>
     <w:p>
@@ -1187,7 +1611,15 @@
         <w:ind w:left="-1170" w:right="-1440"/>
       </w:pPr>
       <w:r>
-        <w:t>&gt; db.user.count()^C</w:t>
+        <w:t xml:space="preserve">&gt; </w:t>
+      </w:r>
+      <w:proofErr w:type="spellStart"/>
+      <w:r>
+        <w:t>db.user.count</w:t>
+      </w:r>
+      <w:proofErr w:type="spellEnd"/>
+      <w:r>
+        <w:t>()^C</w:t>
       </w:r>
     </w:p>
     <w:p>
@@ -1211,16 +1643,45 @@
         <w:ind w:left="-1170" w:right="-1440"/>
       </w:pPr>
       <w:r>
-        <w:t>C:\Users\Savani Bharat&gt;mongoimport -d yelpDataSet -c user "C:\D drive\Data Sets\yelp_phoenix_academic_dataset\</w:t>
-      </w:r>
-    </w:p>
-    <w:p>
-      <w:pPr>
-        <w:spacing w:after="0"/>
-        <w:ind w:left="-1170" w:right="-1440"/>
-      </w:pPr>
-      <w:r>
-        <w:t>yelp_academic_dataset_user.json"</w:t>
+        <w:t>C:\Users\Savani Bharat&gt;</w:t>
+      </w:r>
+      <w:proofErr w:type="spellStart"/>
+      <w:r>
+        <w:t>mongoimport</w:t>
+      </w:r>
+      <w:proofErr w:type="spellEnd"/>
+      <w:r>
+        <w:t xml:space="preserve"> -d </w:t>
+      </w:r>
+      <w:proofErr w:type="spellStart"/>
+      <w:r>
+        <w:t>yelpDataSet</w:t>
+      </w:r>
+      <w:proofErr w:type="spellEnd"/>
+      <w:r>
+        <w:t xml:space="preserve"> -c user "C:\D drive\Data Sets\</w:t>
+      </w:r>
+      <w:proofErr w:type="spellStart"/>
+      <w:r>
+        <w:t>yelp_phoenix_academic_dataset</w:t>
+      </w:r>
+      <w:proofErr w:type="spellEnd"/>
+      <w:r>
+        <w:t>\</w:t>
+      </w:r>
+    </w:p>
+    <w:p>
+      <w:pPr>
+        <w:spacing w:after="0"/>
+        <w:ind w:left="-1170" w:right="-1440"/>
+      </w:pPr>
+      <w:proofErr w:type="spellStart"/>
+      <w:r>
+        <w:t>yelp_academic_dataset_user.json</w:t>
+      </w:r>
+      <w:proofErr w:type="spellEnd"/>
+      <w:r>
+        <w:t>"</w:t>
       </w:r>
     </w:p>
     <w:p>
@@ -1280,16 +1741,45 @@
         <w:ind w:left="-1170" w:right="-1440"/>
       </w:pPr>
       <w:r>
-        <w:t>C:\Users\Savani Bharat&gt;mongoimport -d yelpDataSet -c users &lt; "C:\D drive\Data Sets\yelp_phoenix_academic_datas</w:t>
-      </w:r>
-    </w:p>
-    <w:p>
-      <w:pPr>
-        <w:spacing w:after="0"/>
-        <w:ind w:left="-1170" w:right="-1440"/>
-      </w:pPr>
-      <w:r>
-        <w:t>et\yelp_academic_dataset_user.json"</w:t>
+        <w:t>C:\Users\Savani Bharat&gt;</w:t>
+      </w:r>
+      <w:proofErr w:type="spellStart"/>
+      <w:r>
+        <w:t>mongoimport</w:t>
+      </w:r>
+      <w:proofErr w:type="spellEnd"/>
+      <w:r>
+        <w:t xml:space="preserve"> -d </w:t>
+      </w:r>
+      <w:proofErr w:type="spellStart"/>
+      <w:r>
+        <w:t>yelpDataSet</w:t>
+      </w:r>
+      <w:proofErr w:type="spellEnd"/>
+      <w:r>
+        <w:t xml:space="preserve"> -c users &lt; "C:\D drive\Data Sets\</w:t>
+      </w:r>
+      <w:proofErr w:type="spellStart"/>
+      <w:r>
+        <w:t>yelp_phoenix_academic_datas</w:t>
+      </w:r>
+      <w:proofErr w:type="spellEnd"/>
+    </w:p>
+    <w:p>
+      <w:pPr>
+        <w:spacing w:after="0"/>
+        <w:ind w:left="-1170" w:right="-1440"/>
+      </w:pPr>
+      <w:r>
+        <w:t>et\</w:t>
+      </w:r>
+      <w:proofErr w:type="spellStart"/>
+      <w:r>
+        <w:t>yelp_academic_dataset_user.json</w:t>
+      </w:r>
+      <w:proofErr w:type="spellEnd"/>
+      <w:r>
+        <w:t>"</w:t>
       </w:r>
     </w:p>
     <w:p>
@@ -1348,8 +1838,13 @@
         <w:spacing w:after="0"/>
         <w:ind w:left="-1170" w:right="-1440"/>
       </w:pPr>
-      <w:r>
-        <w:t>MongoDB shell version: 2.4.6</w:t>
+      <w:proofErr w:type="spellStart"/>
+      <w:r>
+        <w:t>MongoDB</w:t>
+      </w:r>
+      <w:proofErr w:type="spellEnd"/>
+      <w:r>
+        <w:t xml:space="preserve"> shell version: 2.4.6</w:t>
       </w:r>
     </w:p>
     <w:p>
@@ -1367,25 +1862,43 @@
         <w:ind w:left="-1170" w:right="-1440"/>
       </w:pPr>
       <w:r>
-        <w:t>&gt; use yelpDataSet</w:t>
-      </w:r>
-    </w:p>
-    <w:p>
-      <w:pPr>
-        <w:spacing w:after="0"/>
-        <w:ind w:left="-1170" w:right="-1440"/>
-      </w:pPr>
-      <w:r>
-        <w:t>switched to db yelpDataSet</w:t>
-      </w:r>
-    </w:p>
-    <w:p>
-      <w:pPr>
-        <w:spacing w:after="0"/>
-        <w:ind w:left="-1170" w:right="-1440"/>
-      </w:pPr>
-      <w:r>
-        <w:t>&gt; db.users.count()</w:t>
+        <w:t xml:space="preserve">&gt; use </w:t>
+      </w:r>
+      <w:proofErr w:type="spellStart"/>
+      <w:r>
+        <w:t>yelpDataSet</w:t>
+      </w:r>
+      <w:proofErr w:type="spellEnd"/>
+    </w:p>
+    <w:p>
+      <w:pPr>
+        <w:spacing w:after="0"/>
+        <w:ind w:left="-1170" w:right="-1440"/>
+      </w:pPr>
+      <w:r>
+        <w:t xml:space="preserve">switched to db </w:t>
+      </w:r>
+      <w:proofErr w:type="spellStart"/>
+      <w:r>
+        <w:t>yelpDataSet</w:t>
+      </w:r>
+      <w:proofErr w:type="spellEnd"/>
+    </w:p>
+    <w:p>
+      <w:pPr>
+        <w:spacing w:after="0"/>
+        <w:ind w:left="-1170" w:right="-1440"/>
+      </w:pPr>
+      <w:r>
+        <w:t xml:space="preserve">&gt; </w:t>
+      </w:r>
+      <w:proofErr w:type="spellStart"/>
+      <w:r>
+        <w:t>db.users.count</w:t>
+      </w:r>
+      <w:proofErr w:type="spellEnd"/>
+      <w:r>
+        <w:t>()</w:t>
       </w:r>
     </w:p>
     <w:p>
@@ -1403,7 +1916,15 @@
         <w:ind w:left="-1170" w:right="-1440"/>
       </w:pPr>
       <w:r>
-        <w:t>&gt; db.users.findOne()</w:t>
+        <w:t xml:space="preserve">&gt; </w:t>
+      </w:r>
+      <w:proofErr w:type="spellStart"/>
+      <w:r>
+        <w:t>db.users.findOne</w:t>
+      </w:r>
+      <w:proofErr w:type="spellEnd"/>
+      <w:r>
+        <w:t>()</w:t>
       </w:r>
     </w:p>
     <w:p>
@@ -1421,7 +1942,15 @@
         <w:ind w:left="-1170" w:right="-1440"/>
       </w:pPr>
       <w:r>
-        <w:t xml:space="preserve">        "_id" : ObjectId("530a7e3720530287f53cafb9"),</w:t>
+        <w:t xml:space="preserve">        "_id" : </w:t>
+      </w:r>
+      <w:proofErr w:type="spellStart"/>
+      <w:r>
+        <w:t>ObjectId</w:t>
+      </w:r>
+      <w:proofErr w:type="spellEnd"/>
+      <w:r>
+        <w:t>("530a7e3720530287f53cafb9"),</w:t>
       </w:r>
     </w:p>
     <w:p>
@@ -1476,7 +2005,15 @@
       </w:pPr>
       <w:r>
         <w:lastRenderedPageBreak/>
-        <w:t xml:space="preserve">        "user_id" : "CR2y7yEm4X035ZMzrTtN9Q",</w:t>
+        <w:t xml:space="preserve">        "</w:t>
+      </w:r>
+      <w:proofErr w:type="spellStart"/>
+      <w:r>
+        <w:t>user_id</w:t>
+      </w:r>
+      <w:proofErr w:type="spellEnd"/>
+      <w:r>
+        <w:t>" : "CR2y7yEm4X035ZMzrTtN9Q",</w:t>
       </w:r>
     </w:p>
     <w:p>
@@ -1494,16 +2031,32 @@
         <w:ind w:left="-1170" w:right="-1440"/>
       </w:pPr>
       <w:r>
-        <w:t xml:space="preserve">        "average_stars" : 5,</w:t>
-      </w:r>
-    </w:p>
-    <w:p>
-      <w:pPr>
-        <w:spacing w:after="0"/>
-        <w:ind w:left="-1170" w:right="-1440"/>
-      </w:pPr>
-      <w:r>
-        <w:t xml:space="preserve">        "review_count" : 6,</w:t>
+        <w:t xml:space="preserve">        "</w:t>
+      </w:r>
+      <w:proofErr w:type="spellStart"/>
+      <w:r>
+        <w:t>average_stars</w:t>
+      </w:r>
+      <w:proofErr w:type="spellEnd"/>
+      <w:r>
+        <w:t>" : 5,</w:t>
+      </w:r>
+    </w:p>
+    <w:p>
+      <w:pPr>
+        <w:spacing w:after="0"/>
+        <w:ind w:left="-1170" w:right="-1440"/>
+      </w:pPr>
+      <w:r>
+        <w:t xml:space="preserve">        "</w:t>
+      </w:r>
+      <w:proofErr w:type="spellStart"/>
+      <w:r>
+        <w:t>review_count</w:t>
+      </w:r>
+      <w:proofErr w:type="spellEnd"/>
+      <w:r>
+        <w:t>" : 6,</w:t>
       </w:r>
     </w:p>
     <w:p>
@@ -1530,7 +2083,15 @@
         <w:ind w:left="-1170" w:right="-1440"/>
       </w:pPr>
       <w:r>
-        <w:t>&gt; db.checkIn.findOne()</w:t>
+        <w:t xml:space="preserve">&gt; </w:t>
+      </w:r>
+      <w:proofErr w:type="spellStart"/>
+      <w:r>
+        <w:t>db.checkIn.findOne</w:t>
+      </w:r>
+      <w:proofErr w:type="spellEnd"/>
+      <w:r>
+        <w:t>()</w:t>
       </w:r>
     </w:p>
     <w:p>
@@ -1548,16 +2109,32 @@
         <w:ind w:left="-1170" w:right="-1440"/>
       </w:pPr>
       <w:r>
-        <w:t xml:space="preserve">        "_id" : ObjectId("530a7b5c20530287f535dd95"),</w:t>
-      </w:r>
-    </w:p>
-    <w:p>
-      <w:pPr>
-        <w:spacing w:after="0"/>
-        <w:ind w:left="-1170" w:right="-1440"/>
-      </w:pPr>
-      <w:r>
-        <w:t xml:space="preserve">        "checkin_info" : {</w:t>
+        <w:t xml:space="preserve">        "_id" : </w:t>
+      </w:r>
+      <w:proofErr w:type="spellStart"/>
+      <w:r>
+        <w:t>ObjectId</w:t>
+      </w:r>
+      <w:proofErr w:type="spellEnd"/>
+      <w:r>
+        <w:t>("530a7b5c20530287f535dd95"),</w:t>
+      </w:r>
+    </w:p>
+    <w:p>
+      <w:pPr>
+        <w:spacing w:after="0"/>
+        <w:ind w:left="-1170" w:right="-1440"/>
+      </w:pPr>
+      <w:r>
+        <w:t xml:space="preserve">        "</w:t>
+      </w:r>
+      <w:proofErr w:type="spellStart"/>
+      <w:r>
+        <w:t>checkin_info</w:t>
+      </w:r>
+      <w:proofErr w:type="spellEnd"/>
+      <w:r>
+        <w:t>" : {</w:t>
       </w:r>
     </w:p>
     <w:p>
@@ -1981,16 +2558,32 @@
         <w:ind w:left="-1170" w:right="-1440"/>
       </w:pPr>
       <w:r>
-        <w:t xml:space="preserve">        "type" : "checkin",</w:t>
-      </w:r>
-    </w:p>
-    <w:p>
-      <w:pPr>
-        <w:spacing w:after="0"/>
-        <w:ind w:left="-1170" w:right="-1440"/>
-      </w:pPr>
-      <w:r>
-        <w:t xml:space="preserve">        "business_id" : "KO9CpaSPOoqm0iCWm5scmg"</w:t>
+        <w:t xml:space="preserve">        "type" : "</w:t>
+      </w:r>
+      <w:proofErr w:type="spellStart"/>
+      <w:r>
+        <w:t>checkin</w:t>
+      </w:r>
+      <w:proofErr w:type="spellEnd"/>
+      <w:r>
+        <w:t>",</w:t>
+      </w:r>
+    </w:p>
+    <w:p>
+      <w:pPr>
+        <w:spacing w:after="0"/>
+        <w:ind w:left="-1170" w:right="-1440"/>
+      </w:pPr>
+      <w:r>
+        <w:t xml:space="preserve">        "</w:t>
+      </w:r>
+      <w:proofErr w:type="spellStart"/>
+      <w:r>
+        <w:t>business_id</w:t>
+      </w:r>
+      <w:proofErr w:type="spellEnd"/>
+      <w:r>
+        <w:t>" : "KO9CpaSPOoqm0iCWm5scmg"</w:t>
       </w:r>
     </w:p>
     <w:p>
@@ -2008,7 +2601,15 @@
         <w:ind w:left="-1170" w:right="-1440"/>
       </w:pPr>
       <w:r>
-        <w:t>&gt; db.business.findOne()</w:t>
+        <w:t xml:space="preserve">&gt; </w:t>
+      </w:r>
+      <w:proofErr w:type="spellStart"/>
+      <w:r>
+        <w:t>db.business.findOne</w:t>
+      </w:r>
+      <w:proofErr w:type="spellEnd"/>
+      <w:r>
+        <w:t>()</w:t>
       </w:r>
     </w:p>
     <w:p>
@@ -2026,25 +2627,65 @@
         <w:ind w:left="-1170" w:right="-1440"/>
       </w:pPr>
       <w:r>
-        <w:t xml:space="preserve">        "_id" : ObjectId("530a7ad820530287f535b084"),</w:t>
-      </w:r>
-    </w:p>
-    <w:p>
-      <w:pPr>
-        <w:spacing w:after="0"/>
-        <w:ind w:left="-1170" w:right="-1440"/>
-      </w:pPr>
-      <w:r>
-        <w:t xml:space="preserve">        "business_id" : "rncjoVoEFUJGCUoC1JgnUA",</w:t>
-      </w:r>
-    </w:p>
-    <w:p>
-      <w:pPr>
-        <w:spacing w:after="0"/>
-        <w:ind w:left="-1170" w:right="-1440"/>
-      </w:pPr>
-      <w:r>
-        <w:t xml:space="preserve">        "full_address" : "8466 W Peoria Ave\nSte 6\nPeoria, AZ 85345",</w:t>
+        <w:t xml:space="preserve">        "_id" : </w:t>
+      </w:r>
+      <w:proofErr w:type="spellStart"/>
+      <w:r>
+        <w:t>ObjectId</w:t>
+      </w:r>
+      <w:proofErr w:type="spellEnd"/>
+      <w:r>
+        <w:t>("530a7ad820530287f535b084"),</w:t>
+      </w:r>
+    </w:p>
+    <w:p>
+      <w:pPr>
+        <w:spacing w:after="0"/>
+        <w:ind w:left="-1170" w:right="-1440"/>
+      </w:pPr>
+      <w:r>
+        <w:t xml:space="preserve">        "</w:t>
+      </w:r>
+      <w:proofErr w:type="spellStart"/>
+      <w:r>
+        <w:t>business_id</w:t>
+      </w:r>
+      <w:proofErr w:type="spellEnd"/>
+      <w:r>
+        <w:t>" : "rncjoVoEFUJGCUoC1JgnUA",</w:t>
+      </w:r>
+    </w:p>
+    <w:p>
+      <w:pPr>
+        <w:spacing w:after="0"/>
+        <w:ind w:left="-1170" w:right="-1440"/>
+      </w:pPr>
+      <w:r>
+        <w:t xml:space="preserve">        "</w:t>
+      </w:r>
+      <w:proofErr w:type="spellStart"/>
+      <w:r>
+        <w:t>full_address</w:t>
+      </w:r>
+      <w:proofErr w:type="spellEnd"/>
+      <w:r>
+        <w:t>" : "8466 W Peoria Ave\</w:t>
+      </w:r>
+      <w:proofErr w:type="spellStart"/>
+      <w:r>
+        <w:t>nSte</w:t>
+      </w:r>
+      <w:proofErr w:type="spellEnd"/>
+      <w:r>
+        <w:t xml:space="preserve"> 6\</w:t>
+      </w:r>
+      <w:proofErr w:type="spellStart"/>
+      <w:r>
+        <w:t>nPeoria</w:t>
+      </w:r>
+      <w:proofErr w:type="spellEnd"/>
+      <w:r>
+        <w:t>, AZ 85345",</w:t>
       </w:r>
     </w:p>
     <w:p>
@@ -2125,7 +2766,15 @@
         <w:ind w:left="-1170" w:right="-1440"/>
       </w:pPr>
       <w:r>
-        <w:t xml:space="preserve">        "review_count" : 3,</w:t>
+        <w:t xml:space="preserve">        "</w:t>
+      </w:r>
+      <w:proofErr w:type="spellStart"/>
+      <w:r>
+        <w:t>review_count</w:t>
+      </w:r>
+      <w:proofErr w:type="spellEnd"/>
+      <w:r>
+        <w:t>" : 3,</w:t>
       </w:r>
     </w:p>
     <w:p>
@@ -2231,16 +2880,50 @@
       </w:pPr>
       <w:r>
         <w:lastRenderedPageBreak/>
-        <w:t>C:\Users\Savani Bharat&gt;mongoimport -d yelpDataSet -c reviews &lt; "C:\D drive\Data Sets\yelp_phoenix_academic_dat</w:t>
-      </w:r>
-    </w:p>
-    <w:p>
-      <w:pPr>
-        <w:spacing w:after="0"/>
-        <w:ind w:left="-1170" w:right="-1440"/>
-      </w:pPr>
-      <w:r>
-        <w:t>aset\yelp_academic_dataset_review.json"</w:t>
+        <w:t>C:\Users\Savani Bharat&gt;</w:t>
+      </w:r>
+      <w:proofErr w:type="spellStart"/>
+      <w:r>
+        <w:t>mongoimport</w:t>
+      </w:r>
+      <w:proofErr w:type="spellEnd"/>
+      <w:r>
+        <w:t xml:space="preserve"> -d </w:t>
+      </w:r>
+      <w:proofErr w:type="spellStart"/>
+      <w:r>
+        <w:t>yelpDataSet</w:t>
+      </w:r>
+      <w:proofErr w:type="spellEnd"/>
+      <w:r>
+        <w:t xml:space="preserve"> -c reviews &lt; "C:\D drive\Data Sets\</w:t>
+      </w:r>
+      <w:proofErr w:type="spellStart"/>
+      <w:r>
+        <w:t>yelp_phoenix_academic_dat</w:t>
+      </w:r>
+      <w:proofErr w:type="spellEnd"/>
+    </w:p>
+    <w:p>
+      <w:pPr>
+        <w:spacing w:after="0"/>
+        <w:ind w:left="-1170" w:right="-1440"/>
+      </w:pPr>
+      <w:proofErr w:type="spellStart"/>
+      <w:r>
+        <w:t>aset</w:t>
+      </w:r>
+      <w:proofErr w:type="spellEnd"/>
+      <w:r>
+        <w:t>\</w:t>
+      </w:r>
+      <w:proofErr w:type="spellStart"/>
+      <w:r>
+        <w:t>yelp_academic_dataset_review.json</w:t>
+      </w:r>
+      <w:proofErr w:type="spellEnd"/>
+      <w:r>
+        <w:t>"</w:t>
       </w:r>
     </w:p>
     <w:p>
@@ -2416,8 +3099,13 @@
         <w:spacing w:after="0"/>
         <w:ind w:left="-1170" w:right="-1440"/>
       </w:pPr>
-      <w:r>
-        <w:t>MongoDB shell version: 2.4.6</w:t>
+      <w:proofErr w:type="spellStart"/>
+      <w:r>
+        <w:t>MongoDB</w:t>
+      </w:r>
+      <w:proofErr w:type="spellEnd"/>
+      <w:r>
+        <w:t xml:space="preserve"> shell version: 2.4.6</w:t>
       </w:r>
     </w:p>
     <w:p>
@@ -2435,25 +3123,43 @@
         <w:ind w:left="-1170" w:right="-1440"/>
       </w:pPr>
       <w:r>
-        <w:t>&gt; use yelpDataSet</w:t>
-      </w:r>
-    </w:p>
-    <w:p>
-      <w:pPr>
-        <w:spacing w:after="0"/>
-        <w:ind w:left="-1170" w:right="-1440"/>
-      </w:pPr>
-      <w:r>
-        <w:t>switched to db yelpDataSet</w:t>
-      </w:r>
-    </w:p>
-    <w:p>
-      <w:pPr>
-        <w:spacing w:after="0"/>
-        <w:ind w:left="-1170" w:right="-1440"/>
-      </w:pPr>
-      <w:r>
-        <w:t>&gt; db.reviews.count()</w:t>
+        <w:t xml:space="preserve">&gt; use </w:t>
+      </w:r>
+      <w:proofErr w:type="spellStart"/>
+      <w:r>
+        <w:t>yelpDataSet</w:t>
+      </w:r>
+      <w:proofErr w:type="spellEnd"/>
+    </w:p>
+    <w:p>
+      <w:pPr>
+        <w:spacing w:after="0"/>
+        <w:ind w:left="-1170" w:right="-1440"/>
+      </w:pPr>
+      <w:r>
+        <w:t xml:space="preserve">switched to db </w:t>
+      </w:r>
+      <w:proofErr w:type="spellStart"/>
+      <w:r>
+        <w:t>yelpDataSet</w:t>
+      </w:r>
+      <w:proofErr w:type="spellEnd"/>
+    </w:p>
+    <w:p>
+      <w:pPr>
+        <w:spacing w:after="0"/>
+        <w:ind w:left="-1170" w:right="-1440"/>
+      </w:pPr>
+      <w:r>
+        <w:t xml:space="preserve">&gt; </w:t>
+      </w:r>
+      <w:proofErr w:type="spellStart"/>
+      <w:r>
+        <w:t>db.reviews.count</w:t>
+      </w:r>
+      <w:proofErr w:type="spellEnd"/>
+      <w:r>
+        <w:t>()</w:t>
       </w:r>
     </w:p>
     <w:p>
@@ -2471,7 +3177,15 @@
         <w:ind w:left="-1170" w:right="-1440"/>
       </w:pPr>
       <w:r>
-        <w:t>&gt; db.reviews.findOne()</w:t>
+        <w:t xml:space="preserve">&gt; </w:t>
+      </w:r>
+      <w:proofErr w:type="spellStart"/>
+      <w:r>
+        <w:t>db.reviews.findOne</w:t>
+      </w:r>
+      <w:proofErr w:type="spellEnd"/>
+      <w:r>
+        <w:t>()</w:t>
       </w:r>
     </w:p>
     <w:p>
@@ -2489,7 +3203,15 @@
         <w:ind w:left="-1170" w:right="-1440"/>
       </w:pPr>
       <w:r>
-        <w:t xml:space="preserve">        "_id" : ObjectId("530a7ef320530287f53d5b1a"),</w:t>
+        <w:t xml:space="preserve">        "_id" : </w:t>
+      </w:r>
+      <w:proofErr w:type="spellStart"/>
+      <w:r>
+        <w:t>ObjectId</w:t>
+      </w:r>
+      <w:proofErr w:type="spellEnd"/>
+      <w:r>
+        <w:t>("530a7ef320530287f53d5b1a"),</w:t>
       </w:r>
     </w:p>
     <w:p>
@@ -2543,16 +3265,32 @@
         <w:ind w:left="-1170" w:right="-1440"/>
       </w:pPr>
       <w:r>
-        <w:t xml:space="preserve">        "user_id" : "rLtl8ZkDX5vH5nAx9C3q5Q",</w:t>
-      </w:r>
-    </w:p>
-    <w:p>
-      <w:pPr>
-        <w:spacing w:after="0"/>
-        <w:ind w:left="-1170" w:right="-1440"/>
-      </w:pPr>
-      <w:r>
-        <w:t xml:space="preserve">        "review_id" : "fWKvX83p0-ka4JS3dc6E5A",</w:t>
+        <w:t xml:space="preserve">        "</w:t>
+      </w:r>
+      <w:proofErr w:type="spellStart"/>
+      <w:r>
+        <w:t>user_id</w:t>
+      </w:r>
+      <w:proofErr w:type="spellEnd"/>
+      <w:r>
+        <w:t>" : "rLtl8ZkDX5vH5nAx9C3q5Q",</w:t>
+      </w:r>
+    </w:p>
+    <w:p>
+      <w:pPr>
+        <w:spacing w:after="0"/>
+        <w:ind w:left="-1170" w:right="-1440"/>
+      </w:pPr>
+      <w:r>
+        <w:t xml:space="preserve">        "</w:t>
+      </w:r>
+      <w:proofErr w:type="spellStart"/>
+      <w:r>
+        <w:t>review_id</w:t>
+      </w:r>
+      <w:proofErr w:type="spellEnd"/>
+      <w:r>
+        <w:t>" : "fWKvX83p0-ka4JS3dc6E5A",</w:t>
       </w:r>
     </w:p>
     <w:p>
@@ -2587,18 +3325,28 @@
         <w:spacing w:after="0"/>
         <w:ind w:left="-1170" w:right="-1440"/>
       </w:pPr>
-      <w:r>
-        <w:t>fect which made sitting outside overlooking their grounds an absolute pleasure.  Our waitress was excellent an</w:t>
-      </w:r>
-    </w:p>
-    <w:p>
-      <w:pPr>
-        <w:spacing w:after="0"/>
-        <w:ind w:left="-1170" w:right="-1440"/>
-      </w:pPr>
-      <w:r>
-        <w:t>d our food arrived quickly on the semi-busy Saturday morning.  It looked like the place fills up pretty quickl</w:t>
-      </w:r>
+      <w:proofErr w:type="spellStart"/>
+      <w:r>
+        <w:t>fect</w:t>
+      </w:r>
+      <w:proofErr w:type="spellEnd"/>
+      <w:r>
+        <w:t xml:space="preserve"> which made sitting outside overlooking their grounds an absolute pleasure.  Our waitress was excellent an</w:t>
+      </w:r>
+    </w:p>
+    <w:p>
+      <w:pPr>
+        <w:spacing w:after="0"/>
+        <w:ind w:left="-1170" w:right="-1440"/>
+      </w:pPr>
+      <w:r>
+        <w:t xml:space="preserve">d our food arrived quickly on the semi-busy Saturday morning.  It looked like the place fills up pretty </w:t>
+      </w:r>
+      <w:proofErr w:type="spellStart"/>
+      <w:r>
+        <w:t>quickl</w:t>
+      </w:r>
+      <w:proofErr w:type="spellEnd"/>
     </w:p>
     <w:p>
       <w:pPr>
@@ -2607,7 +3355,15 @@
       </w:pPr>
       <w:r>
         <w:lastRenderedPageBreak/>
-        <w:t>y so the earlier you get here the better.\n\nDo yourself a favor and get their Bloody Mary.  It was phenomenal</w:t>
+        <w:t>y so the earlier you get here the better.\n\</w:t>
+      </w:r>
+      <w:proofErr w:type="spellStart"/>
+      <w:r>
+        <w:t>nDo</w:t>
+      </w:r>
+      <w:proofErr w:type="spellEnd"/>
+      <w:r>
+        <w:t xml:space="preserve"> yourself a favor and get their Bloody Mary.  It was phenomenal</w:t>
       </w:r>
     </w:p>
     <w:p>
@@ -2625,34 +3381,60 @@
         <w:ind w:left="-1170" w:right="-1440"/>
       </w:pPr>
       <w:r>
-        <w:t>m fresh when you order it.  It was amazing.\n\nWhile EVERYTHING on the menu looks excellent, I had the white t</w:t>
-      </w:r>
-    </w:p>
-    <w:p>
-      <w:pPr>
-        <w:spacing w:after="0"/>
-        <w:ind w:left="-1170" w:right="-1440"/>
-      </w:pPr>
-      <w:r>
-        <w:t>ruffle scrambled eggs vegetable skillet and it was tasty and delicious.  It came with 2 pieces of their griddl</w:t>
-      </w:r>
-    </w:p>
-    <w:p>
-      <w:pPr>
-        <w:spacing w:after="0"/>
-        <w:ind w:left="-1170" w:right="-1440"/>
-      </w:pPr>
-      <w:r>
-        <w:t>ed bread with was amazing and it absolutely made the meal complete.  It was the best \"toast\" I've ever had.\</w:t>
-      </w:r>
-    </w:p>
-    <w:p>
-      <w:pPr>
-        <w:spacing w:after="0"/>
-        <w:ind w:left="-1170" w:right="-1440"/>
-      </w:pPr>
-      <w:r>
-        <w:t>n\nAnyway, I can't wait to go back!",</w:t>
+        <w:t>m fresh when you order it.  It was amazing.\n\</w:t>
+      </w:r>
+      <w:proofErr w:type="spellStart"/>
+      <w:r>
+        <w:t>nWhile</w:t>
+      </w:r>
+      <w:proofErr w:type="spellEnd"/>
+      <w:r>
+        <w:t xml:space="preserve"> EVERYTHING on the menu looks excellent, I had the white t</w:t>
+      </w:r>
+    </w:p>
+    <w:p>
+      <w:pPr>
+        <w:spacing w:after="0"/>
+        <w:ind w:left="-1170" w:right="-1440"/>
+      </w:pPr>
+      <w:r>
+        <w:t xml:space="preserve">ruffle scrambled eggs vegetable skillet and it was tasty and delicious.  It came with 2 pieces of their </w:t>
+      </w:r>
+      <w:proofErr w:type="spellStart"/>
+      <w:r>
+        <w:t>griddl</w:t>
+      </w:r>
+      <w:proofErr w:type="spellEnd"/>
+    </w:p>
+    <w:p>
+      <w:pPr>
+        <w:spacing w:after="0"/>
+        <w:ind w:left="-1170" w:right="-1440"/>
+      </w:pPr>
+      <w:proofErr w:type="spellStart"/>
+      <w:r>
+        <w:t>ed</w:t>
+      </w:r>
+      <w:proofErr w:type="spellEnd"/>
+      <w:r>
+        <w:t xml:space="preserve"> bread with was amazing and it absolutely made the meal complete.  It was the best \"toast\" I've ever had.\</w:t>
+      </w:r>
+    </w:p>
+    <w:p>
+      <w:pPr>
+        <w:spacing w:after="0"/>
+        <w:ind w:left="-1170" w:right="-1440"/>
+      </w:pPr>
+      <w:r>
+        <w:t>n\</w:t>
+      </w:r>
+      <w:proofErr w:type="spellStart"/>
+      <w:r>
+        <w:t>nAnyway</w:t>
+      </w:r>
+      <w:proofErr w:type="spellEnd"/>
+      <w:r>
+        <w:t>, I can't wait to go back!",</w:t>
       </w:r>
     </w:p>
     <w:p>
@@ -2670,7 +3452,15 @@
         <w:ind w:left="-1170" w:right="-1440"/>
       </w:pPr>
       <w:r>
-        <w:t xml:space="preserve">        "business_id" : "9yKzy9PApeiPPOUJEtnvkg"</w:t>
+        <w:t xml:space="preserve">        "</w:t>
+      </w:r>
+      <w:proofErr w:type="spellStart"/>
+      <w:r>
+        <w:t>business_id</w:t>
+      </w:r>
+      <w:proofErr w:type="spellEnd"/>
+      <w:r>
+        <w:t>" : "9yKzy9PApeiPPOUJEtnvkg"</w:t>
       </w:r>
     </w:p>
     <w:p>
@@ -2680,6 +3470,183 @@
       </w:pPr>
       <w:r>
         <w:t>}</w:t>
+      </w:r>
+    </w:p>
+    <w:p>
+      <w:pPr>
+        <w:spacing w:after="0"/>
+        <w:ind w:left="-1170" w:right="-1440"/>
+      </w:pPr>
+    </w:p>
+    <w:p>
+      <w:pPr>
+        <w:spacing w:after="0"/>
+        <w:ind w:left="-1170" w:right="-1440"/>
+      </w:pPr>
+      <w:r>
+        <w:t>&gt; show collections</w:t>
+      </w:r>
+    </w:p>
+    <w:p>
+      <w:pPr>
+        <w:spacing w:after="0"/>
+        <w:ind w:left="-1170" w:right="-1440"/>
+      </w:pPr>
+      <w:r>
+        <w:t>business</w:t>
+      </w:r>
+    </w:p>
+    <w:p>
+      <w:pPr>
+        <w:spacing w:after="0"/>
+        <w:ind w:left="-1170" w:right="-1440"/>
+      </w:pPr>
+      <w:proofErr w:type="spellStart"/>
+      <w:r>
+        <w:t>checkIn</w:t>
+      </w:r>
+      <w:proofErr w:type="spellEnd"/>
+    </w:p>
+    <w:p>
+      <w:pPr>
+        <w:spacing w:after="0"/>
+        <w:ind w:left="-1170" w:right="-1440"/>
+      </w:pPr>
+      <w:r>
+        <w:t>reviews</w:t>
+      </w:r>
+    </w:p>
+    <w:p>
+      <w:pPr>
+        <w:spacing w:after="0"/>
+        <w:ind w:left="-1170" w:right="-1440"/>
+      </w:pPr>
+      <w:proofErr w:type="spellStart"/>
+      <w:r>
+        <w:t>system.indexes</w:t>
+      </w:r>
+      <w:proofErr w:type="spellEnd"/>
+    </w:p>
+    <w:p>
+      <w:pPr>
+        <w:spacing w:after="0"/>
+        <w:ind w:left="-1170" w:right="-1440"/>
+      </w:pPr>
+      <w:r>
+        <w:t>users</w:t>
+      </w:r>
+    </w:p>
+    <w:p>
+      <w:pPr>
+        <w:spacing w:after="0"/>
+        <w:ind w:left="-1170" w:right="-1440"/>
+      </w:pPr>
+      <w:r>
+        <w:t xml:space="preserve">&gt; </w:t>
+      </w:r>
+      <w:proofErr w:type="spellStart"/>
+      <w:r>
+        <w:t>db.business.count</w:t>
+      </w:r>
+      <w:proofErr w:type="spellEnd"/>
+      <w:r>
+        <w:t>()</w:t>
+      </w:r>
+    </w:p>
+    <w:p>
+      <w:pPr>
+        <w:spacing w:after="0"/>
+        <w:ind w:left="-1170" w:right="-1440"/>
+      </w:pPr>
+      <w:r>
+        <w:t>11537</w:t>
+      </w:r>
+    </w:p>
+    <w:p>
+      <w:pPr>
+        <w:spacing w:after="0"/>
+        <w:ind w:left="-1170" w:right="-1440"/>
+      </w:pPr>
+      <w:r>
+        <w:t xml:space="preserve">&gt; </w:t>
+      </w:r>
+      <w:proofErr w:type="spellStart"/>
+      <w:r>
+        <w:t>db.checkIn.count</w:t>
+      </w:r>
+      <w:proofErr w:type="spellEnd"/>
+      <w:r>
+        <w:t>()</w:t>
+      </w:r>
+    </w:p>
+    <w:p>
+      <w:pPr>
+        <w:spacing w:after="0"/>
+        <w:ind w:left="-1170" w:right="-1440"/>
+      </w:pPr>
+      <w:r>
+        <w:t>8282</w:t>
+      </w:r>
+    </w:p>
+    <w:p>
+      <w:pPr>
+        <w:spacing w:after="0"/>
+        <w:ind w:left="-1170" w:right="-1440"/>
+      </w:pPr>
+      <w:r>
+        <w:t xml:space="preserve">&gt; </w:t>
+      </w:r>
+      <w:proofErr w:type="spellStart"/>
+      <w:r>
+        <w:t>db.reviews.count</w:t>
+      </w:r>
+      <w:proofErr w:type="spellEnd"/>
+      <w:r>
+        <w:t>()</w:t>
+      </w:r>
+    </w:p>
+    <w:p>
+      <w:pPr>
+        <w:spacing w:after="0"/>
+        <w:ind w:left="-1170" w:right="-1440"/>
+      </w:pPr>
+      <w:r>
+        <w:t>229907</w:t>
+      </w:r>
+    </w:p>
+    <w:p>
+      <w:pPr>
+        <w:spacing w:after="0"/>
+        <w:ind w:left="-1170" w:right="-1440"/>
+      </w:pPr>
+      <w:r>
+        <w:t xml:space="preserve">&gt; </w:t>
+      </w:r>
+      <w:proofErr w:type="spellStart"/>
+      <w:r>
+        <w:t>db.users.count</w:t>
+      </w:r>
+      <w:proofErr w:type="spellEnd"/>
+      <w:r>
+        <w:t>()</w:t>
+      </w:r>
+    </w:p>
+    <w:p>
+      <w:pPr>
+        <w:spacing w:after="0"/>
+        <w:ind w:left="-1170" w:right="-1440"/>
+      </w:pPr>
+      <w:r>
+        <w:t>43873</w:t>
+      </w:r>
+    </w:p>
+    <w:p>
+      <w:pPr>
+        <w:spacing w:after="0"/>
+        <w:ind w:left="-1170" w:right="-1440"/>
+      </w:pPr>
+      <w:r>
+        <w:t>&gt;</w:t>
       </w:r>
     </w:p>
     <w:sectPr>

</xml_diff>

<commit_message>
Imported new data set in MongoDB
</commit_message>
<xml_diff>
--- a/MongoDB Commands.docx
+++ b/MongoDB Commands.docx
@@ -8,45 +8,16 @@
         <w:ind w:left="-1170" w:right="-1440"/>
       </w:pPr>
       <w:r>
-        <w:t>C:\Users\Savani Bharat&gt;</w:t>
-      </w:r>
-      <w:proofErr w:type="spellStart"/>
-      <w:r>
-        <w:t>mongoimport</w:t>
-      </w:r>
-      <w:proofErr w:type="spellEnd"/>
-      <w:r>
-        <w:t xml:space="preserve"> -d </w:t>
-      </w:r>
-      <w:proofErr w:type="spellStart"/>
-      <w:r>
-        <w:t>yelpDataSet</w:t>
-      </w:r>
-      <w:proofErr w:type="spellEnd"/>
-      <w:r>
-        <w:t xml:space="preserve"> -c business "C:\D drive\Data Sets\</w:t>
-      </w:r>
-      <w:proofErr w:type="spellStart"/>
-      <w:r>
-        <w:t>yelp_phoenix_academic_data</w:t>
-      </w:r>
-      <w:proofErr w:type="spellEnd"/>
-    </w:p>
-    <w:p>
-      <w:pPr>
-        <w:spacing w:after="0"/>
-        <w:ind w:left="-1170" w:right="-1440"/>
-      </w:pPr>
-      <w:r>
-        <w:t>set\</w:t>
-      </w:r>
-      <w:proofErr w:type="spellStart"/>
-      <w:r>
-        <w:t>yelp_academic_dataset_business.json</w:t>
-      </w:r>
-      <w:proofErr w:type="spellEnd"/>
-      <w:r>
-        <w:t>"</w:t>
+        <w:t>C:\Users\Savani Bharat&gt;mongoimport -d yelpDataSet -c business "C:\D drive\Data Sets\yelp_phoenix_academic_data</w:t>
+      </w:r>
+    </w:p>
+    <w:p>
+      <w:pPr>
+        <w:spacing w:after="0"/>
+        <w:ind w:left="-1170" w:right="-1440"/>
+      </w:pPr>
+      <w:r>
+        <w:t>set\yelp_academic_dataset_business.json"</w:t>
       </w:r>
     </w:p>
     <w:p>
@@ -96,13 +67,8 @@
         <w:spacing w:after="0"/>
         <w:ind w:left="-1170" w:right="-1440"/>
       </w:pPr>
-      <w:proofErr w:type="spellStart"/>
-      <w:r>
-        <w:t>MongoDB</w:t>
-      </w:r>
-      <w:proofErr w:type="spellEnd"/>
-      <w:r>
-        <w:t xml:space="preserve"> shell version: 2.4.6</w:t>
+      <w:r>
+        <w:t>MongoDB shell version: 2.4.6</w:t>
       </w:r>
     </w:p>
     <w:p>
@@ -120,13 +86,8 @@
         <w:ind w:left="-1170" w:right="-1440"/>
       </w:pPr>
       <w:r>
-        <w:t xml:space="preserve">&gt; show </w:t>
-      </w:r>
-      <w:proofErr w:type="spellStart"/>
-      <w:r>
-        <w:t>dbs</w:t>
-      </w:r>
-      <w:proofErr w:type="spellEnd"/>
+        <w:t>&gt; show dbs</w:t>
+      </w:r>
     </w:p>
     <w:p>
       <w:pPr>
@@ -196,42 +157,27 @@
         <w:spacing w:after="0"/>
         <w:ind w:left="-1170" w:right="-1440"/>
       </w:pPr>
-      <w:proofErr w:type="spellStart"/>
-      <w:r>
-        <w:t>yelpDataSet</w:t>
-      </w:r>
-      <w:proofErr w:type="spellEnd"/>
-      <w:r>
-        <w:t xml:space="preserve">     0.203125GB</w:t>
-      </w:r>
-    </w:p>
-    <w:p>
-      <w:pPr>
-        <w:spacing w:after="0"/>
-        <w:ind w:left="-1170" w:right="-1440"/>
-      </w:pPr>
-      <w:r>
-        <w:t xml:space="preserve">&gt; use </w:t>
-      </w:r>
-      <w:proofErr w:type="spellStart"/>
-      <w:r>
-        <w:t>yelpDataSet</w:t>
-      </w:r>
-      <w:proofErr w:type="spellEnd"/>
-    </w:p>
-    <w:p>
-      <w:pPr>
-        <w:spacing w:after="0"/>
-        <w:ind w:left="-1170" w:right="-1440"/>
-      </w:pPr>
-      <w:r>
-        <w:t xml:space="preserve">switched to db </w:t>
-      </w:r>
-      <w:proofErr w:type="spellStart"/>
-      <w:r>
-        <w:t>yelpDataSet</w:t>
-      </w:r>
-      <w:proofErr w:type="spellEnd"/>
+      <w:r>
+        <w:t>yelpDataSet     0.203125GB</w:t>
+      </w:r>
+    </w:p>
+    <w:p>
+      <w:pPr>
+        <w:spacing w:after="0"/>
+        <w:ind w:left="-1170" w:right="-1440"/>
+      </w:pPr>
+      <w:r>
+        <w:t>&gt; use yelpDataSet</w:t>
+      </w:r>
+    </w:p>
+    <w:p>
+      <w:pPr>
+        <w:spacing w:after="0"/>
+        <w:ind w:left="-1170" w:right="-1440"/>
+      </w:pPr>
+      <w:r>
+        <w:t>switched to db yelpDataSet</w:t>
+      </w:r>
     </w:p>
     <w:p>
       <w:pPr>
@@ -256,27 +202,17 @@
         <w:spacing w:after="0"/>
         <w:ind w:left="-1170" w:right="-1440"/>
       </w:pPr>
-      <w:proofErr w:type="spellStart"/>
       <w:r>
         <w:t>system.indexes</w:t>
       </w:r>
-      <w:proofErr w:type="spellEnd"/>
-    </w:p>
-    <w:p>
-      <w:pPr>
-        <w:spacing w:after="0"/>
-        <w:ind w:left="-1170" w:right="-1440"/>
-      </w:pPr>
-      <w:r>
-        <w:t xml:space="preserve">&gt; </w:t>
-      </w:r>
-      <w:proofErr w:type="spellStart"/>
-      <w:r>
-        <w:t>db.business.count</w:t>
-      </w:r>
-      <w:proofErr w:type="spellEnd"/>
-      <w:r>
-        <w:t>()</w:t>
+    </w:p>
+    <w:p>
+      <w:pPr>
+        <w:spacing w:after="0"/>
+        <w:ind w:left="-1170" w:right="-1440"/>
+      </w:pPr>
+      <w:r>
+        <w:t>&gt; db.business.count()</w:t>
       </w:r>
     </w:p>
     <w:p>
@@ -318,53 +254,16 @@
         <w:ind w:left="-1170" w:right="-1440"/>
       </w:pPr>
       <w:r>
-        <w:t>C:\Users\Savani Bharat&gt;</w:t>
-      </w:r>
-      <w:proofErr w:type="spellStart"/>
-      <w:r>
-        <w:t>mongoimport</w:t>
-      </w:r>
-      <w:proofErr w:type="spellEnd"/>
-      <w:r>
-        <w:t xml:space="preserve"> -d </w:t>
-      </w:r>
-      <w:proofErr w:type="spellStart"/>
-      <w:r>
-        <w:t>yelpDataSet</w:t>
-      </w:r>
-      <w:proofErr w:type="spellEnd"/>
-      <w:r>
-        <w:t xml:space="preserve"> -c </w:t>
-      </w:r>
-      <w:proofErr w:type="spellStart"/>
-      <w:r>
-        <w:t>checkIn</w:t>
-      </w:r>
-      <w:proofErr w:type="spellEnd"/>
-      <w:r>
-        <w:t xml:space="preserve"> "C:\D drive\Data Sets\</w:t>
-      </w:r>
-      <w:proofErr w:type="spellStart"/>
-      <w:r>
-        <w:t>yelp_phoenix_academic_datas</w:t>
-      </w:r>
-      <w:proofErr w:type="spellEnd"/>
-    </w:p>
-    <w:p>
-      <w:pPr>
-        <w:spacing w:after="0"/>
-        <w:ind w:left="-1170" w:right="-1440"/>
-      </w:pPr>
-      <w:r>
-        <w:t>et\</w:t>
-      </w:r>
-      <w:proofErr w:type="spellStart"/>
-      <w:r>
-        <w:t>yelp_academic_dataset_checkin.json</w:t>
-      </w:r>
-      <w:proofErr w:type="spellEnd"/>
-      <w:r>
-        <w:t>"</w:t>
+        <w:t>C:\Users\Savani Bharat&gt;mongoimport -d yelpDataSet -c checkIn "C:\D drive\Data Sets\yelp_phoenix_academic_datas</w:t>
+      </w:r>
+    </w:p>
+    <w:p>
+      <w:pPr>
+        <w:spacing w:after="0"/>
+        <w:ind w:left="-1170" w:right="-1440"/>
+      </w:pPr>
+      <w:r>
+        <w:t>et\yelp_academic_dataset_checkin.json"</w:t>
       </w:r>
     </w:p>
     <w:p>
@@ -406,45 +305,16 @@
         <w:ind w:left="-1170" w:right="-1440"/>
       </w:pPr>
       <w:r>
-        <w:t>C:\Users\Savani Bharat&gt;</w:t>
-      </w:r>
-      <w:proofErr w:type="spellStart"/>
-      <w:r>
-        <w:t>mongoimport</w:t>
-      </w:r>
-      <w:proofErr w:type="spellEnd"/>
-      <w:r>
-        <w:t xml:space="preserve"> -d </w:t>
-      </w:r>
-      <w:proofErr w:type="spellStart"/>
-      <w:r>
-        <w:t>yelpDataSet</w:t>
-      </w:r>
-      <w:proofErr w:type="spellEnd"/>
-      <w:r>
-        <w:t xml:space="preserve"> -c user "C:\D drive\Data Sets\</w:t>
-      </w:r>
-      <w:proofErr w:type="spellStart"/>
-      <w:r>
-        <w:t>yelp_phoenix_academic_dataset</w:t>
-      </w:r>
-      <w:proofErr w:type="spellEnd"/>
-      <w:r>
-        <w:t>\</w:t>
-      </w:r>
-    </w:p>
-    <w:p>
-      <w:pPr>
-        <w:spacing w:after="0"/>
-        <w:ind w:left="-1170" w:right="-1440"/>
-      </w:pPr>
-      <w:proofErr w:type="spellStart"/>
-      <w:r>
-        <w:t>yelp_academic_dataset_user.json</w:t>
-      </w:r>
-      <w:proofErr w:type="spellEnd"/>
-      <w:r>
-        <w:t>"</w:t>
+        <w:t>C:\Users\Savani Bharat&gt;mongoimport -d yelpDataSet -c user "C:\D drive\Data Sets\yelp_phoenix_academic_dataset\</w:t>
+      </w:r>
+    </w:p>
+    <w:p>
+      <w:pPr>
+        <w:spacing w:after="0"/>
+        <w:ind w:left="-1170" w:right="-1440"/>
+      </w:pPr>
+      <w:r>
+        <w:t>yelp_academic_dataset_user.json"</w:t>
       </w:r>
     </w:p>
     <w:p>
@@ -505,45 +375,16 @@
       </w:pPr>
       <w:r>
         <w:lastRenderedPageBreak/>
-        <w:t>C:\Users\Savani Bharat&gt;</w:t>
-      </w:r>
-      <w:proofErr w:type="spellStart"/>
-      <w:r>
-        <w:t>mongoimport</w:t>
-      </w:r>
-      <w:proofErr w:type="spellEnd"/>
-      <w:r>
-        <w:t xml:space="preserve"> -d </w:t>
-      </w:r>
-      <w:proofErr w:type="spellStart"/>
-      <w:r>
-        <w:t>yelpDataSet</w:t>
-      </w:r>
-      <w:proofErr w:type="spellEnd"/>
-      <w:r>
-        <w:t xml:space="preserve"> -c user "C:\D drive\Data Sets\</w:t>
-      </w:r>
-      <w:proofErr w:type="spellStart"/>
-      <w:r>
-        <w:t>yelp_phoenix_academic_dataset</w:t>
-      </w:r>
-      <w:proofErr w:type="spellEnd"/>
-      <w:r>
-        <w:t>\</w:t>
-      </w:r>
-    </w:p>
-    <w:p>
-      <w:pPr>
-        <w:spacing w:after="0"/>
-        <w:ind w:left="-1170" w:right="-1440"/>
-      </w:pPr>
-      <w:proofErr w:type="spellStart"/>
-      <w:r>
-        <w:t>yelp_academic_dataset_user.json</w:t>
-      </w:r>
-      <w:proofErr w:type="spellEnd"/>
-      <w:r>
-        <w:t>"</w:t>
+        <w:t>C:\Users\Savani Bharat&gt;mongoimport -d yelpDataSet -c user "C:\D drive\Data Sets\yelp_phoenix_academic_dataset\</w:t>
+      </w:r>
+    </w:p>
+    <w:p>
+      <w:pPr>
+        <w:spacing w:after="0"/>
+        <w:ind w:left="-1170" w:right="-1440"/>
+      </w:pPr>
+      <w:r>
+        <w:t>yelp_academic_dataset_user.json"</w:t>
       </w:r>
     </w:p>
     <w:p>
@@ -603,45 +444,16 @@
         <w:ind w:left="-1170" w:right="-1440"/>
       </w:pPr>
       <w:r>
-        <w:t>C:\Users\Savani Bharat&gt;</w:t>
-      </w:r>
-      <w:proofErr w:type="spellStart"/>
-      <w:r>
-        <w:t>mongoimport</w:t>
-      </w:r>
-      <w:proofErr w:type="spellEnd"/>
-      <w:r>
-        <w:t xml:space="preserve"> -d </w:t>
-      </w:r>
-      <w:proofErr w:type="spellStart"/>
-      <w:r>
-        <w:t>yelpDataSet</w:t>
-      </w:r>
-      <w:proofErr w:type="spellEnd"/>
-      <w:r>
-        <w:t xml:space="preserve"> -c user "C:\D drive\Data Sets\</w:t>
-      </w:r>
-      <w:proofErr w:type="spellStart"/>
-      <w:r>
-        <w:t>yelp_phoenix_academic_dataset</w:t>
-      </w:r>
-      <w:proofErr w:type="spellEnd"/>
-      <w:r>
-        <w:t>\</w:t>
-      </w:r>
-    </w:p>
-    <w:p>
-      <w:pPr>
-        <w:spacing w:after="0"/>
-        <w:ind w:left="-1170" w:right="-1440"/>
-      </w:pPr>
-      <w:proofErr w:type="spellStart"/>
-      <w:r>
-        <w:t>yelp_academic_dataset_user.json</w:t>
-      </w:r>
-      <w:proofErr w:type="spellEnd"/>
-      <w:r>
-        <w:t>"</w:t>
+        <w:t>C:\Users\Savani Bharat&gt;mongoimport -d yelpDataSet -c user "C:\D drive\Data Sets\yelp_phoenix_academic_dataset\</w:t>
+      </w:r>
+    </w:p>
+    <w:p>
+      <w:pPr>
+        <w:spacing w:after="0"/>
+        <w:ind w:left="-1170" w:right="-1440"/>
+      </w:pPr>
+      <w:r>
+        <w:t>yelp_academic_dataset_user.json"</w:t>
       </w:r>
     </w:p>
     <w:p>
@@ -701,45 +513,16 @@
         <w:ind w:left="-1170" w:right="-1440"/>
       </w:pPr>
       <w:r>
-        <w:t>C:\Users\Savani Bharat&gt;</w:t>
-      </w:r>
-      <w:proofErr w:type="spellStart"/>
-      <w:r>
-        <w:t>mongoimport</w:t>
-      </w:r>
-      <w:proofErr w:type="spellEnd"/>
-      <w:r>
-        <w:t xml:space="preserve"> -d </w:t>
-      </w:r>
-      <w:proofErr w:type="spellStart"/>
-      <w:r>
-        <w:t>yelpDataSet</w:t>
-      </w:r>
-      <w:proofErr w:type="spellEnd"/>
-      <w:r>
-        <w:t xml:space="preserve"> -c user "C:\D drive\Data Sets\</w:t>
-      </w:r>
-      <w:proofErr w:type="spellStart"/>
-      <w:r>
-        <w:t>yelp_phoenix_academic_dataset</w:t>
-      </w:r>
-      <w:proofErr w:type="spellEnd"/>
-      <w:r>
-        <w:t>\</w:t>
-      </w:r>
-    </w:p>
-    <w:p>
-      <w:pPr>
-        <w:spacing w:after="0"/>
-        <w:ind w:left="-1170" w:right="-1440"/>
-      </w:pPr>
-      <w:proofErr w:type="spellStart"/>
-      <w:r>
-        <w:t>yelp_academic_dataset_user.json</w:t>
-      </w:r>
-      <w:proofErr w:type="spellEnd"/>
-      <w:r>
-        <w:t>"</w:t>
+        <w:t>C:\Users\Savani Bharat&gt;mongoimport -d yelpDataSet -c user "C:\D drive\Data Sets\yelp_phoenix_academic_dataset\</w:t>
+      </w:r>
+    </w:p>
+    <w:p>
+      <w:pPr>
+        <w:spacing w:after="0"/>
+        <w:ind w:left="-1170" w:right="-1440"/>
+      </w:pPr>
+      <w:r>
+        <w:t>yelp_academic_dataset_user.json"</w:t>
       </w:r>
     </w:p>
     <w:p>
@@ -799,45 +582,16 @@
         <w:ind w:left="-1170" w:right="-1440"/>
       </w:pPr>
       <w:r>
-        <w:t>C:\Users\Savani Bharat&gt;</w:t>
-      </w:r>
-      <w:proofErr w:type="spellStart"/>
-      <w:r>
-        <w:t>mongoimport</w:t>
-      </w:r>
-      <w:proofErr w:type="spellEnd"/>
-      <w:r>
-        <w:t xml:space="preserve"> -d </w:t>
-      </w:r>
-      <w:proofErr w:type="spellStart"/>
-      <w:r>
-        <w:t>yelpDataSet</w:t>
-      </w:r>
-      <w:proofErr w:type="spellEnd"/>
-      <w:r>
-        <w:t xml:space="preserve"> -c user "C:\D drive\Data Sets\</w:t>
-      </w:r>
-      <w:proofErr w:type="spellStart"/>
-      <w:r>
-        <w:t>yelp_phoenix_academic_dataset</w:t>
-      </w:r>
-      <w:proofErr w:type="spellEnd"/>
-      <w:r>
-        <w:t>\</w:t>
-      </w:r>
-    </w:p>
-    <w:p>
-      <w:pPr>
-        <w:spacing w:after="0"/>
-        <w:ind w:left="-1170" w:right="-1440"/>
-      </w:pPr>
-      <w:proofErr w:type="spellStart"/>
-      <w:r>
-        <w:t>yelp_academic_dataset_user.json</w:t>
-      </w:r>
-      <w:proofErr w:type="spellEnd"/>
-      <w:r>
-        <w:t>"</w:t>
+        <w:t>C:\Users\Savani Bharat&gt;mongoimport -d yelpDataSet -c user "C:\D drive\Data Sets\yelp_phoenix_academic_dataset\</w:t>
+      </w:r>
+    </w:p>
+    <w:p>
+      <w:pPr>
+        <w:spacing w:after="0"/>
+        <w:ind w:left="-1170" w:right="-1440"/>
+      </w:pPr>
+      <w:r>
+        <w:t>yelp_academic_dataset_user.json"</w:t>
       </w:r>
     </w:p>
     <w:p>
@@ -897,45 +651,16 @@
         <w:ind w:left="-1170" w:right="-1440"/>
       </w:pPr>
       <w:r>
-        <w:t>C:\Users\Savani Bharat&gt;</w:t>
-      </w:r>
-      <w:proofErr w:type="spellStart"/>
-      <w:r>
-        <w:t>mongoimport</w:t>
-      </w:r>
-      <w:proofErr w:type="spellEnd"/>
-      <w:r>
-        <w:t xml:space="preserve"> -d </w:t>
-      </w:r>
-      <w:proofErr w:type="spellStart"/>
-      <w:r>
-        <w:t>yelpDataSet</w:t>
-      </w:r>
-      <w:proofErr w:type="spellEnd"/>
-      <w:r>
-        <w:t xml:space="preserve"> -c user "C:\D drive\Data Sets\</w:t>
-      </w:r>
-      <w:proofErr w:type="spellStart"/>
-      <w:r>
-        <w:t>yelp_phoenix_academic_dataset</w:t>
-      </w:r>
-      <w:proofErr w:type="spellEnd"/>
-      <w:r>
-        <w:t>\</w:t>
-      </w:r>
-    </w:p>
-    <w:p>
-      <w:pPr>
-        <w:spacing w:after="0"/>
-        <w:ind w:left="-1170" w:right="-1440"/>
-      </w:pPr>
-      <w:proofErr w:type="spellStart"/>
-      <w:r>
-        <w:t>yelp_academic_dataset_user.json</w:t>
-      </w:r>
-      <w:proofErr w:type="spellEnd"/>
-      <w:r>
-        <w:t>"</w:t>
+        <w:t>C:\Users\Savani Bharat&gt;mongoimport -d yelpDataSet -c user "C:\D drive\Data Sets\yelp_phoenix_academic_dataset\</w:t>
+      </w:r>
+    </w:p>
+    <w:p>
+      <w:pPr>
+        <w:spacing w:after="0"/>
+        <w:ind w:left="-1170" w:right="-1440"/>
+      </w:pPr>
+      <w:r>
+        <w:t>yelp_academic_dataset_user.json"</w:t>
       </w:r>
     </w:p>
     <w:p>
@@ -995,45 +720,16 @@
         <w:ind w:left="-1170" w:right="-1440"/>
       </w:pPr>
       <w:r>
-        <w:t>C:\Users\Savani Bharat&gt;</w:t>
-      </w:r>
-      <w:proofErr w:type="spellStart"/>
-      <w:r>
-        <w:t>mongoimport</w:t>
-      </w:r>
-      <w:proofErr w:type="spellEnd"/>
-      <w:r>
-        <w:t xml:space="preserve"> -d </w:t>
-      </w:r>
-      <w:proofErr w:type="spellStart"/>
-      <w:r>
-        <w:t>yelpDataSet</w:t>
-      </w:r>
-      <w:proofErr w:type="spellEnd"/>
-      <w:r>
-        <w:t xml:space="preserve"> -c user "C:\D drive\Data Sets\</w:t>
-      </w:r>
-      <w:proofErr w:type="spellStart"/>
-      <w:r>
-        <w:t>yelp_phoenix_academic_dataset</w:t>
-      </w:r>
-      <w:proofErr w:type="spellEnd"/>
-      <w:r>
-        <w:t>\</w:t>
-      </w:r>
-    </w:p>
-    <w:p>
-      <w:pPr>
-        <w:spacing w:after="0"/>
-        <w:ind w:left="-1170" w:right="-1440"/>
-      </w:pPr>
-      <w:proofErr w:type="spellStart"/>
-      <w:r>
-        <w:t>yelp_academic_dataset_user.json</w:t>
-      </w:r>
-      <w:proofErr w:type="spellEnd"/>
-      <w:r>
-        <w:t>"</w:t>
+        <w:t>C:\Users\Savani Bharat&gt;mongoimport -d yelpDataSet -c user "C:\D drive\Data Sets\yelp_phoenix_academic_dataset\</w:t>
+      </w:r>
+    </w:p>
+    <w:p>
+      <w:pPr>
+        <w:spacing w:after="0"/>
+        <w:ind w:left="-1170" w:right="-1440"/>
+      </w:pPr>
+      <w:r>
+        <w:t>yelp_academic_dataset_user.json"</w:t>
       </w:r>
     </w:p>
     <w:p>
@@ -1094,45 +790,16 @@
         <w:ind w:left="-1170" w:right="-1440"/>
       </w:pPr>
       <w:r>
-        <w:t>C:\Users\Savani Bharat&gt;</w:t>
-      </w:r>
-      <w:proofErr w:type="spellStart"/>
-      <w:r>
-        <w:t>mongoimport</w:t>
-      </w:r>
-      <w:proofErr w:type="spellEnd"/>
-      <w:r>
-        <w:t xml:space="preserve"> -d </w:t>
-      </w:r>
-      <w:proofErr w:type="spellStart"/>
-      <w:r>
-        <w:t>yelpDataSet</w:t>
-      </w:r>
-      <w:proofErr w:type="spellEnd"/>
-      <w:r>
-        <w:t xml:space="preserve"> -c user "C:\D drive\Data Sets\</w:t>
-      </w:r>
-      <w:proofErr w:type="spellStart"/>
-      <w:r>
-        <w:t>yelp_phoenix_academic_dataset</w:t>
-      </w:r>
-      <w:proofErr w:type="spellEnd"/>
-      <w:r>
-        <w:t>\</w:t>
-      </w:r>
-    </w:p>
-    <w:p>
-      <w:pPr>
-        <w:spacing w:after="0"/>
-        <w:ind w:left="-1170" w:right="-1440"/>
-      </w:pPr>
-      <w:proofErr w:type="spellStart"/>
-      <w:r>
-        <w:t>yelp_academic_dataset_user.json</w:t>
-      </w:r>
-      <w:proofErr w:type="spellEnd"/>
-      <w:r>
-        <w:t>"</w:t>
+        <w:t>C:\Users\Savani Bharat&gt;mongoimport -d yelpDataSet -c user "C:\D drive\Data Sets\yelp_phoenix_academic_dataset\</w:t>
+      </w:r>
+    </w:p>
+    <w:p>
+      <w:pPr>
+        <w:spacing w:after="0"/>
+        <w:ind w:left="-1170" w:right="-1440"/>
+      </w:pPr>
+      <w:r>
+        <w:t>yelp_academic_dataset_user.json"</w:t>
       </w:r>
     </w:p>
     <w:p>
@@ -1200,13 +867,8 @@
         <w:spacing w:after="0"/>
         <w:ind w:left="-1170" w:right="-1440"/>
       </w:pPr>
-      <w:proofErr w:type="spellStart"/>
-      <w:r>
-        <w:t>MongoDB</w:t>
-      </w:r>
-      <w:proofErr w:type="spellEnd"/>
-      <w:r>
-        <w:t xml:space="preserve"> shell version: 2.4.6</w:t>
+      <w:r>
+        <w:t>MongoDB shell version: 2.4.6</w:t>
       </w:r>
     </w:p>
     <w:p>
@@ -1224,27 +886,17 @@
         <w:ind w:left="-1170" w:right="-1440"/>
       </w:pPr>
       <w:r>
-        <w:t xml:space="preserve">&gt; use </w:t>
-      </w:r>
-      <w:proofErr w:type="spellStart"/>
-      <w:r>
-        <w:t>yelpDataSet</w:t>
-      </w:r>
-      <w:proofErr w:type="spellEnd"/>
-    </w:p>
-    <w:p>
-      <w:pPr>
-        <w:spacing w:after="0"/>
-        <w:ind w:left="-1170" w:right="-1440"/>
-      </w:pPr>
-      <w:r>
-        <w:t xml:space="preserve">switched to db </w:t>
-      </w:r>
-      <w:proofErr w:type="spellStart"/>
-      <w:r>
-        <w:t>yelpDataSet</w:t>
-      </w:r>
-      <w:proofErr w:type="spellEnd"/>
+        <w:t>&gt; use yelpDataSet</w:t>
+      </w:r>
+    </w:p>
+    <w:p>
+      <w:pPr>
+        <w:spacing w:after="0"/>
+        <w:ind w:left="-1170" w:right="-1440"/>
+      </w:pPr>
+      <w:r>
+        <w:t>switched to db yelpDataSet</w:t>
+      </w:r>
     </w:p>
     <w:p>
       <w:pPr>
@@ -1269,22 +921,18 @@
         <w:spacing w:after="0"/>
         <w:ind w:left="-1170" w:right="-1440"/>
       </w:pPr>
-      <w:proofErr w:type="spellStart"/>
       <w:r>
         <w:t>checkIn</w:t>
       </w:r>
-      <w:proofErr w:type="spellEnd"/>
-    </w:p>
-    <w:p>
-      <w:pPr>
-        <w:spacing w:after="0"/>
-        <w:ind w:left="-1170" w:right="-1440"/>
-      </w:pPr>
-      <w:proofErr w:type="spellStart"/>
+    </w:p>
+    <w:p>
+      <w:pPr>
+        <w:spacing w:after="0"/>
+        <w:ind w:left="-1170" w:right="-1440"/>
+      </w:pPr>
       <w:r>
         <w:t>system.indexes</w:t>
       </w:r>
-      <w:proofErr w:type="spellEnd"/>
     </w:p>
     <w:p>
       <w:pPr>
@@ -1301,15 +949,7 @@
         <w:ind w:left="-1170" w:right="-1440"/>
       </w:pPr>
       <w:r>
-        <w:t xml:space="preserve">&gt; </w:t>
-      </w:r>
-      <w:proofErr w:type="spellStart"/>
-      <w:r>
-        <w:t>db.user.count</w:t>
-      </w:r>
-      <w:proofErr w:type="spellEnd"/>
-      <w:r>
-        <w:t>()</w:t>
+        <w:t>&gt; db.user.count()</w:t>
       </w:r>
     </w:p>
     <w:p>
@@ -1351,45 +991,16 @@
         <w:ind w:left="-1170" w:right="-1440"/>
       </w:pPr>
       <w:r>
-        <w:t>C:\Users\Savani Bharat&gt;</w:t>
-      </w:r>
-      <w:proofErr w:type="spellStart"/>
-      <w:r>
-        <w:t>mongoimport</w:t>
-      </w:r>
-      <w:proofErr w:type="spellEnd"/>
-      <w:r>
-        <w:t xml:space="preserve"> -d </w:t>
-      </w:r>
-      <w:proofErr w:type="spellStart"/>
-      <w:r>
-        <w:t>yelpDataSet</w:t>
-      </w:r>
-      <w:proofErr w:type="spellEnd"/>
-      <w:r>
-        <w:t xml:space="preserve"> -c user "C:\D drive\Data Sets\</w:t>
-      </w:r>
-      <w:proofErr w:type="spellStart"/>
-      <w:r>
-        <w:t>yelp_phoenix_academic_dataset</w:t>
-      </w:r>
-      <w:proofErr w:type="spellEnd"/>
-      <w:r>
-        <w:t>\</w:t>
-      </w:r>
-    </w:p>
-    <w:p>
-      <w:pPr>
-        <w:spacing w:after="0"/>
-        <w:ind w:left="-1170" w:right="-1440"/>
-      </w:pPr>
-      <w:proofErr w:type="spellStart"/>
-      <w:r>
-        <w:t>yelp_academic_dataset_user.json</w:t>
-      </w:r>
-      <w:proofErr w:type="spellEnd"/>
-      <w:r>
-        <w:t>"</w:t>
+        <w:t>C:\Users\Savani Bharat&gt;mongoimport -d yelpDataSet -c user "C:\D drive\Data Sets\yelp_phoenix_academic_dataset\</w:t>
+      </w:r>
+    </w:p>
+    <w:p>
+      <w:pPr>
+        <w:spacing w:after="0"/>
+        <w:ind w:left="-1170" w:right="-1440"/>
+      </w:pPr>
+      <w:r>
+        <w:t>yelp_academic_dataset_user.json"</w:t>
       </w:r>
     </w:p>
     <w:p>
@@ -1457,13 +1068,8 @@
         <w:spacing w:after="0"/>
         <w:ind w:left="-1170" w:right="-1440"/>
       </w:pPr>
-      <w:proofErr w:type="spellStart"/>
-      <w:r>
-        <w:t>MongoDB</w:t>
-      </w:r>
-      <w:proofErr w:type="spellEnd"/>
-      <w:r>
-        <w:t xml:space="preserve"> shell version: 2.4.6</w:t>
+      <w:r>
+        <w:t>MongoDB shell version: 2.4.6</w:t>
       </w:r>
     </w:p>
     <w:p>
@@ -1481,27 +1087,17 @@
         <w:ind w:left="-1170" w:right="-1440"/>
       </w:pPr>
       <w:r>
-        <w:t xml:space="preserve">&gt; use </w:t>
-      </w:r>
-      <w:proofErr w:type="spellStart"/>
-      <w:r>
-        <w:t>yelpDataSet</w:t>
-      </w:r>
-      <w:proofErr w:type="spellEnd"/>
-    </w:p>
-    <w:p>
-      <w:pPr>
-        <w:spacing w:after="0"/>
-        <w:ind w:left="-1170" w:right="-1440"/>
-      </w:pPr>
-      <w:r>
-        <w:t xml:space="preserve">switched to db </w:t>
-      </w:r>
-      <w:proofErr w:type="spellStart"/>
-      <w:r>
-        <w:t>yelpDataSet</w:t>
-      </w:r>
-      <w:proofErr w:type="spellEnd"/>
+        <w:t>&gt; use yelpDataSet</w:t>
+      </w:r>
+    </w:p>
+    <w:p>
+      <w:pPr>
+        <w:spacing w:after="0"/>
+        <w:ind w:left="-1170" w:right="-1440"/>
+      </w:pPr>
+      <w:r>
+        <w:t>switched to db yelpDataSet</w:t>
+      </w:r>
     </w:p>
     <w:p>
       <w:pPr>
@@ -1527,22 +1123,18 @@
         <w:spacing w:after="0"/>
         <w:ind w:left="-1170" w:right="-1440"/>
       </w:pPr>
-      <w:proofErr w:type="spellStart"/>
       <w:r>
         <w:t>checkIn</w:t>
       </w:r>
-      <w:proofErr w:type="spellEnd"/>
-    </w:p>
-    <w:p>
-      <w:pPr>
-        <w:spacing w:after="0"/>
-        <w:ind w:left="-1170" w:right="-1440"/>
-      </w:pPr>
-      <w:proofErr w:type="spellStart"/>
+    </w:p>
+    <w:p>
+      <w:pPr>
+        <w:spacing w:after="0"/>
+        <w:ind w:left="-1170" w:right="-1440"/>
+      </w:pPr>
       <w:r>
         <w:t>system.indexes</w:t>
       </w:r>
-      <w:proofErr w:type="spellEnd"/>
     </w:p>
     <w:p>
       <w:pPr>
@@ -1559,15 +1151,7 @@
         <w:ind w:left="-1170" w:right="-1440"/>
       </w:pPr>
       <w:r>
-        <w:t xml:space="preserve">&gt; </w:t>
-      </w:r>
-      <w:proofErr w:type="spellStart"/>
-      <w:r>
-        <w:t>db.checkIn.count</w:t>
-      </w:r>
-      <w:proofErr w:type="spellEnd"/>
-      <w:r>
-        <w:t>()</w:t>
+        <w:t>&gt; db.checkIn.count()</w:t>
       </w:r>
     </w:p>
     <w:p>
@@ -1585,15 +1169,7 @@
         <w:ind w:left="-1170" w:right="-1440"/>
       </w:pPr>
       <w:r>
-        <w:t xml:space="preserve">&gt; </w:t>
-      </w:r>
-      <w:proofErr w:type="spellStart"/>
-      <w:r>
-        <w:t>db.user.count</w:t>
-      </w:r>
-      <w:proofErr w:type="spellEnd"/>
-      <w:r>
-        <w:t>()</w:t>
+        <w:t>&gt; db.user.count()</w:t>
       </w:r>
     </w:p>
     <w:p>
@@ -1611,15 +1187,7 @@
         <w:ind w:left="-1170" w:right="-1440"/>
       </w:pPr>
       <w:r>
-        <w:t xml:space="preserve">&gt; </w:t>
-      </w:r>
-      <w:proofErr w:type="spellStart"/>
-      <w:r>
-        <w:t>db.user.count</w:t>
-      </w:r>
-      <w:proofErr w:type="spellEnd"/>
-      <w:r>
-        <w:t>()^C</w:t>
+        <w:t>&gt; db.user.count()^C</w:t>
       </w:r>
     </w:p>
     <w:p>
@@ -1643,45 +1211,16 @@
         <w:ind w:left="-1170" w:right="-1440"/>
       </w:pPr>
       <w:r>
-        <w:t>C:\Users\Savani Bharat&gt;</w:t>
-      </w:r>
-      <w:proofErr w:type="spellStart"/>
-      <w:r>
-        <w:t>mongoimport</w:t>
-      </w:r>
-      <w:proofErr w:type="spellEnd"/>
-      <w:r>
-        <w:t xml:space="preserve"> -d </w:t>
-      </w:r>
-      <w:proofErr w:type="spellStart"/>
-      <w:r>
-        <w:t>yelpDataSet</w:t>
-      </w:r>
-      <w:proofErr w:type="spellEnd"/>
-      <w:r>
-        <w:t xml:space="preserve"> -c user "C:\D drive\Data Sets\</w:t>
-      </w:r>
-      <w:proofErr w:type="spellStart"/>
-      <w:r>
-        <w:t>yelp_phoenix_academic_dataset</w:t>
-      </w:r>
-      <w:proofErr w:type="spellEnd"/>
-      <w:r>
-        <w:t>\</w:t>
-      </w:r>
-    </w:p>
-    <w:p>
-      <w:pPr>
-        <w:spacing w:after="0"/>
-        <w:ind w:left="-1170" w:right="-1440"/>
-      </w:pPr>
-      <w:proofErr w:type="spellStart"/>
-      <w:r>
-        <w:t>yelp_academic_dataset_user.json</w:t>
-      </w:r>
-      <w:proofErr w:type="spellEnd"/>
-      <w:r>
-        <w:t>"</w:t>
+        <w:t>C:\Users\Savani Bharat&gt;mongoimport -d yelpDataSet -c user "C:\D drive\Data Sets\yelp_phoenix_academic_dataset\</w:t>
+      </w:r>
+    </w:p>
+    <w:p>
+      <w:pPr>
+        <w:spacing w:after="0"/>
+        <w:ind w:left="-1170" w:right="-1440"/>
+      </w:pPr>
+      <w:r>
+        <w:t>yelp_academic_dataset_user.json"</w:t>
       </w:r>
     </w:p>
     <w:p>
@@ -1741,45 +1280,16 @@
         <w:ind w:left="-1170" w:right="-1440"/>
       </w:pPr>
       <w:r>
-        <w:t>C:\Users\Savani Bharat&gt;</w:t>
-      </w:r>
-      <w:proofErr w:type="spellStart"/>
-      <w:r>
-        <w:t>mongoimport</w:t>
-      </w:r>
-      <w:proofErr w:type="spellEnd"/>
-      <w:r>
-        <w:t xml:space="preserve"> -d </w:t>
-      </w:r>
-      <w:proofErr w:type="spellStart"/>
-      <w:r>
-        <w:t>yelpDataSet</w:t>
-      </w:r>
-      <w:proofErr w:type="spellEnd"/>
-      <w:r>
-        <w:t xml:space="preserve"> -c users &lt; "C:\D drive\Data Sets\</w:t>
-      </w:r>
-      <w:proofErr w:type="spellStart"/>
-      <w:r>
-        <w:t>yelp_phoenix_academic_datas</w:t>
-      </w:r>
-      <w:proofErr w:type="spellEnd"/>
-    </w:p>
-    <w:p>
-      <w:pPr>
-        <w:spacing w:after="0"/>
-        <w:ind w:left="-1170" w:right="-1440"/>
-      </w:pPr>
-      <w:r>
-        <w:t>et\</w:t>
-      </w:r>
-      <w:proofErr w:type="spellStart"/>
-      <w:r>
-        <w:t>yelp_academic_dataset_user.json</w:t>
-      </w:r>
-      <w:proofErr w:type="spellEnd"/>
-      <w:r>
-        <w:t>"</w:t>
+        <w:t>C:\Users\Savani Bharat&gt;mongoimport -d yelpDataSet -c users &lt; "C:\D drive\Data Sets\yelp_phoenix_academic_datas</w:t>
+      </w:r>
+    </w:p>
+    <w:p>
+      <w:pPr>
+        <w:spacing w:after="0"/>
+        <w:ind w:left="-1170" w:right="-1440"/>
+      </w:pPr>
+      <w:r>
+        <w:t>et\yelp_academic_dataset_user.json"</w:t>
       </w:r>
     </w:p>
     <w:p>
@@ -1838,13 +1348,8 @@
         <w:spacing w:after="0"/>
         <w:ind w:left="-1170" w:right="-1440"/>
       </w:pPr>
-      <w:proofErr w:type="spellStart"/>
-      <w:r>
-        <w:t>MongoDB</w:t>
-      </w:r>
-      <w:proofErr w:type="spellEnd"/>
-      <w:r>
-        <w:t xml:space="preserve"> shell version: 2.4.6</w:t>
+      <w:r>
+        <w:t>MongoDB shell version: 2.4.6</w:t>
       </w:r>
     </w:p>
     <w:p>
@@ -1862,43 +1367,25 @@
         <w:ind w:left="-1170" w:right="-1440"/>
       </w:pPr>
       <w:r>
-        <w:t xml:space="preserve">&gt; use </w:t>
-      </w:r>
-      <w:proofErr w:type="spellStart"/>
-      <w:r>
-        <w:t>yelpDataSet</w:t>
-      </w:r>
-      <w:proofErr w:type="spellEnd"/>
-    </w:p>
-    <w:p>
-      <w:pPr>
-        <w:spacing w:after="0"/>
-        <w:ind w:left="-1170" w:right="-1440"/>
-      </w:pPr>
-      <w:r>
-        <w:t xml:space="preserve">switched to db </w:t>
-      </w:r>
-      <w:proofErr w:type="spellStart"/>
-      <w:r>
-        <w:t>yelpDataSet</w:t>
-      </w:r>
-      <w:proofErr w:type="spellEnd"/>
-    </w:p>
-    <w:p>
-      <w:pPr>
-        <w:spacing w:after="0"/>
-        <w:ind w:left="-1170" w:right="-1440"/>
-      </w:pPr>
-      <w:r>
-        <w:t xml:space="preserve">&gt; </w:t>
-      </w:r>
-      <w:proofErr w:type="spellStart"/>
-      <w:r>
-        <w:t>db.users.count</w:t>
-      </w:r>
-      <w:proofErr w:type="spellEnd"/>
-      <w:r>
-        <w:t>()</w:t>
+        <w:t>&gt; use yelpDataSet</w:t>
+      </w:r>
+    </w:p>
+    <w:p>
+      <w:pPr>
+        <w:spacing w:after="0"/>
+        <w:ind w:left="-1170" w:right="-1440"/>
+      </w:pPr>
+      <w:r>
+        <w:t>switched to db yelpDataSet</w:t>
+      </w:r>
+    </w:p>
+    <w:p>
+      <w:pPr>
+        <w:spacing w:after="0"/>
+        <w:ind w:left="-1170" w:right="-1440"/>
+      </w:pPr>
+      <w:r>
+        <w:t>&gt; db.users.count()</w:t>
       </w:r>
     </w:p>
     <w:p>
@@ -1916,15 +1403,7 @@
         <w:ind w:left="-1170" w:right="-1440"/>
       </w:pPr>
       <w:r>
-        <w:t xml:space="preserve">&gt; </w:t>
-      </w:r>
-      <w:proofErr w:type="spellStart"/>
-      <w:r>
-        <w:t>db.users.findOne</w:t>
-      </w:r>
-      <w:proofErr w:type="spellEnd"/>
-      <w:r>
-        <w:t>()</w:t>
+        <w:t>&gt; db.users.findOne()</w:t>
       </w:r>
     </w:p>
     <w:p>
@@ -1942,15 +1421,7 @@
         <w:ind w:left="-1170" w:right="-1440"/>
       </w:pPr>
       <w:r>
-        <w:t xml:space="preserve">        "_id" : </w:t>
-      </w:r>
-      <w:proofErr w:type="spellStart"/>
-      <w:r>
-        <w:t>ObjectId</w:t>
-      </w:r>
-      <w:proofErr w:type="spellEnd"/>
-      <w:r>
-        <w:t>("530a7e3720530287f53cafb9"),</w:t>
+        <w:t xml:space="preserve">        "_id" : ObjectId("530a7e3720530287f53cafb9"),</w:t>
       </w:r>
     </w:p>
     <w:p>
@@ -2005,15 +1476,7 @@
       </w:pPr>
       <w:r>
         <w:lastRenderedPageBreak/>
-        <w:t xml:space="preserve">        "</w:t>
-      </w:r>
-      <w:proofErr w:type="spellStart"/>
-      <w:r>
-        <w:t>user_id</w:t>
-      </w:r>
-      <w:proofErr w:type="spellEnd"/>
-      <w:r>
-        <w:t>" : "CR2y7yEm4X035ZMzrTtN9Q",</w:t>
+        <w:t xml:space="preserve">        "user_id" : "CR2y7yEm4X035ZMzrTtN9Q",</w:t>
       </w:r>
     </w:p>
     <w:p>
@@ -2031,32 +1494,16 @@
         <w:ind w:left="-1170" w:right="-1440"/>
       </w:pPr>
       <w:r>
-        <w:t xml:space="preserve">        "</w:t>
-      </w:r>
-      <w:proofErr w:type="spellStart"/>
-      <w:r>
-        <w:t>average_stars</w:t>
-      </w:r>
-      <w:proofErr w:type="spellEnd"/>
-      <w:r>
-        <w:t>" : 5,</w:t>
-      </w:r>
-    </w:p>
-    <w:p>
-      <w:pPr>
-        <w:spacing w:after="0"/>
-        <w:ind w:left="-1170" w:right="-1440"/>
-      </w:pPr>
-      <w:r>
-        <w:t xml:space="preserve">        "</w:t>
-      </w:r>
-      <w:proofErr w:type="spellStart"/>
-      <w:r>
-        <w:t>review_count</w:t>
-      </w:r>
-      <w:proofErr w:type="spellEnd"/>
-      <w:r>
-        <w:t>" : 6,</w:t>
+        <w:t xml:space="preserve">        "average_stars" : 5,</w:t>
+      </w:r>
+    </w:p>
+    <w:p>
+      <w:pPr>
+        <w:spacing w:after="0"/>
+        <w:ind w:left="-1170" w:right="-1440"/>
+      </w:pPr>
+      <w:r>
+        <w:t xml:space="preserve">        "review_count" : 6,</w:t>
       </w:r>
     </w:p>
     <w:p>
@@ -2083,15 +1530,7 @@
         <w:ind w:left="-1170" w:right="-1440"/>
       </w:pPr>
       <w:r>
-        <w:t xml:space="preserve">&gt; </w:t>
-      </w:r>
-      <w:proofErr w:type="spellStart"/>
-      <w:r>
-        <w:t>db.checkIn.findOne</w:t>
-      </w:r>
-      <w:proofErr w:type="spellEnd"/>
-      <w:r>
-        <w:t>()</w:t>
+        <w:t>&gt; db.checkIn.findOne()</w:t>
       </w:r>
     </w:p>
     <w:p>
@@ -2109,32 +1548,16 @@
         <w:ind w:left="-1170" w:right="-1440"/>
       </w:pPr>
       <w:r>
-        <w:t xml:space="preserve">        "_id" : </w:t>
-      </w:r>
-      <w:proofErr w:type="spellStart"/>
-      <w:r>
-        <w:t>ObjectId</w:t>
-      </w:r>
-      <w:proofErr w:type="spellEnd"/>
-      <w:r>
-        <w:t>("530a7b5c20530287f535dd95"),</w:t>
-      </w:r>
-    </w:p>
-    <w:p>
-      <w:pPr>
-        <w:spacing w:after="0"/>
-        <w:ind w:left="-1170" w:right="-1440"/>
-      </w:pPr>
-      <w:r>
-        <w:t xml:space="preserve">        "</w:t>
-      </w:r>
-      <w:proofErr w:type="spellStart"/>
-      <w:r>
-        <w:t>checkin_info</w:t>
-      </w:r>
-      <w:proofErr w:type="spellEnd"/>
-      <w:r>
-        <w:t>" : {</w:t>
+        <w:t xml:space="preserve">        "_id" : ObjectId("530a7b5c20530287f535dd95"),</w:t>
+      </w:r>
+    </w:p>
+    <w:p>
+      <w:pPr>
+        <w:spacing w:after="0"/>
+        <w:ind w:left="-1170" w:right="-1440"/>
+      </w:pPr>
+      <w:r>
+        <w:t xml:space="preserve">        "checkin_info" : {</w:t>
       </w:r>
     </w:p>
     <w:p>
@@ -2558,32 +1981,16 @@
         <w:ind w:left="-1170" w:right="-1440"/>
       </w:pPr>
       <w:r>
-        <w:t xml:space="preserve">        "type" : "</w:t>
-      </w:r>
-      <w:proofErr w:type="spellStart"/>
-      <w:r>
-        <w:t>checkin</w:t>
-      </w:r>
-      <w:proofErr w:type="spellEnd"/>
-      <w:r>
-        <w:t>",</w:t>
-      </w:r>
-    </w:p>
-    <w:p>
-      <w:pPr>
-        <w:spacing w:after="0"/>
-        <w:ind w:left="-1170" w:right="-1440"/>
-      </w:pPr>
-      <w:r>
-        <w:t xml:space="preserve">        "</w:t>
-      </w:r>
-      <w:proofErr w:type="spellStart"/>
-      <w:r>
-        <w:t>business_id</w:t>
-      </w:r>
-      <w:proofErr w:type="spellEnd"/>
-      <w:r>
-        <w:t>" : "KO9CpaSPOoqm0iCWm5scmg"</w:t>
+        <w:t xml:space="preserve">        "type" : "checkin",</w:t>
+      </w:r>
+    </w:p>
+    <w:p>
+      <w:pPr>
+        <w:spacing w:after="0"/>
+        <w:ind w:left="-1170" w:right="-1440"/>
+      </w:pPr>
+      <w:r>
+        <w:t xml:space="preserve">        "business_id" : "KO9CpaSPOoqm0iCWm5scmg"</w:t>
       </w:r>
     </w:p>
     <w:p>
@@ -2601,15 +2008,7 @@
         <w:ind w:left="-1170" w:right="-1440"/>
       </w:pPr>
       <w:r>
-        <w:t xml:space="preserve">&gt; </w:t>
-      </w:r>
-      <w:proofErr w:type="spellStart"/>
-      <w:r>
-        <w:t>db.business.findOne</w:t>
-      </w:r>
-      <w:proofErr w:type="spellEnd"/>
-      <w:r>
-        <w:t>()</w:t>
+        <w:t>&gt; db.business.findOne()</w:t>
       </w:r>
     </w:p>
     <w:p>
@@ -2627,65 +2026,25 @@
         <w:ind w:left="-1170" w:right="-1440"/>
       </w:pPr>
       <w:r>
-        <w:t xml:space="preserve">        "_id" : </w:t>
-      </w:r>
-      <w:proofErr w:type="spellStart"/>
-      <w:r>
-        <w:t>ObjectId</w:t>
-      </w:r>
-      <w:proofErr w:type="spellEnd"/>
-      <w:r>
-        <w:t>("530a7ad820530287f535b084"),</w:t>
-      </w:r>
-    </w:p>
-    <w:p>
-      <w:pPr>
-        <w:spacing w:after="0"/>
-        <w:ind w:left="-1170" w:right="-1440"/>
-      </w:pPr>
-      <w:r>
-        <w:t xml:space="preserve">        "</w:t>
-      </w:r>
-      <w:proofErr w:type="spellStart"/>
-      <w:r>
-        <w:t>business_id</w:t>
-      </w:r>
-      <w:proofErr w:type="spellEnd"/>
-      <w:r>
-        <w:t>" : "rncjoVoEFUJGCUoC1JgnUA",</w:t>
-      </w:r>
-    </w:p>
-    <w:p>
-      <w:pPr>
-        <w:spacing w:after="0"/>
-        <w:ind w:left="-1170" w:right="-1440"/>
-      </w:pPr>
-      <w:r>
-        <w:t xml:space="preserve">        "</w:t>
-      </w:r>
-      <w:proofErr w:type="spellStart"/>
-      <w:r>
-        <w:t>full_address</w:t>
-      </w:r>
-      <w:proofErr w:type="spellEnd"/>
-      <w:r>
-        <w:t>" : "8466 W Peoria Ave\</w:t>
-      </w:r>
-      <w:proofErr w:type="spellStart"/>
-      <w:r>
-        <w:t>nSte</w:t>
-      </w:r>
-      <w:proofErr w:type="spellEnd"/>
-      <w:r>
-        <w:t xml:space="preserve"> 6\</w:t>
-      </w:r>
-      <w:proofErr w:type="spellStart"/>
-      <w:r>
-        <w:t>nPeoria</w:t>
-      </w:r>
-      <w:proofErr w:type="spellEnd"/>
-      <w:r>
-        <w:t>, AZ 85345",</w:t>
+        <w:t xml:space="preserve">        "_id" : ObjectId("530a7ad820530287f535b084"),</w:t>
+      </w:r>
+    </w:p>
+    <w:p>
+      <w:pPr>
+        <w:spacing w:after="0"/>
+        <w:ind w:left="-1170" w:right="-1440"/>
+      </w:pPr>
+      <w:r>
+        <w:t xml:space="preserve">        "business_id" : "rncjoVoEFUJGCUoC1JgnUA",</w:t>
+      </w:r>
+    </w:p>
+    <w:p>
+      <w:pPr>
+        <w:spacing w:after="0"/>
+        <w:ind w:left="-1170" w:right="-1440"/>
+      </w:pPr>
+      <w:r>
+        <w:t xml:space="preserve">        "full_address" : "8466 W Peoria Ave\nSte 6\nPeoria, AZ 85345",</w:t>
       </w:r>
     </w:p>
     <w:p>
@@ -2766,15 +2125,7 @@
         <w:ind w:left="-1170" w:right="-1440"/>
       </w:pPr>
       <w:r>
-        <w:t xml:space="preserve">        "</w:t>
-      </w:r>
-      <w:proofErr w:type="spellStart"/>
-      <w:r>
-        <w:t>review_count</w:t>
-      </w:r>
-      <w:proofErr w:type="spellEnd"/>
-      <w:r>
-        <w:t>" : 3,</w:t>
+        <w:t xml:space="preserve">        "review_count" : 3,</w:t>
       </w:r>
     </w:p>
     <w:p>
@@ -2880,50 +2231,16 @@
       </w:pPr>
       <w:r>
         <w:lastRenderedPageBreak/>
-        <w:t>C:\Users\Savani Bharat&gt;</w:t>
-      </w:r>
-      <w:proofErr w:type="spellStart"/>
-      <w:r>
-        <w:t>mongoimport</w:t>
-      </w:r>
-      <w:proofErr w:type="spellEnd"/>
-      <w:r>
-        <w:t xml:space="preserve"> -d </w:t>
-      </w:r>
-      <w:proofErr w:type="spellStart"/>
-      <w:r>
-        <w:t>yelpDataSet</w:t>
-      </w:r>
-      <w:proofErr w:type="spellEnd"/>
-      <w:r>
-        <w:t xml:space="preserve"> -c reviews &lt; "C:\D drive\Data Sets\</w:t>
-      </w:r>
-      <w:proofErr w:type="spellStart"/>
-      <w:r>
-        <w:t>yelp_phoenix_academic_dat</w:t>
-      </w:r>
-      <w:proofErr w:type="spellEnd"/>
-    </w:p>
-    <w:p>
-      <w:pPr>
-        <w:spacing w:after="0"/>
-        <w:ind w:left="-1170" w:right="-1440"/>
-      </w:pPr>
-      <w:proofErr w:type="spellStart"/>
-      <w:r>
-        <w:t>aset</w:t>
-      </w:r>
-      <w:proofErr w:type="spellEnd"/>
-      <w:r>
-        <w:t>\</w:t>
-      </w:r>
-      <w:proofErr w:type="spellStart"/>
-      <w:r>
-        <w:t>yelp_academic_dataset_review.json</w:t>
-      </w:r>
-      <w:proofErr w:type="spellEnd"/>
-      <w:r>
-        <w:t>"</w:t>
+        <w:t>C:\Users\Savani Bharat&gt;mongoimport -d yelpDataSet -c reviews &lt; "C:\D drive\Data Sets\yelp_phoenix_academic_dat</w:t>
+      </w:r>
+    </w:p>
+    <w:p>
+      <w:pPr>
+        <w:spacing w:after="0"/>
+        <w:ind w:left="-1170" w:right="-1440"/>
+      </w:pPr>
+      <w:r>
+        <w:t>aset\yelp_academic_dataset_review.json"</w:t>
       </w:r>
     </w:p>
     <w:p>
@@ -3099,13 +2416,8 @@
         <w:spacing w:after="0"/>
         <w:ind w:left="-1170" w:right="-1440"/>
       </w:pPr>
-      <w:proofErr w:type="spellStart"/>
-      <w:r>
-        <w:t>MongoDB</w:t>
-      </w:r>
-      <w:proofErr w:type="spellEnd"/>
-      <w:r>
-        <w:t xml:space="preserve"> shell version: 2.4.6</w:t>
+      <w:r>
+        <w:t>MongoDB shell version: 2.4.6</w:t>
       </w:r>
     </w:p>
     <w:p>
@@ -3123,43 +2435,25 @@
         <w:ind w:left="-1170" w:right="-1440"/>
       </w:pPr>
       <w:r>
-        <w:t xml:space="preserve">&gt; use </w:t>
-      </w:r>
-      <w:proofErr w:type="spellStart"/>
-      <w:r>
-        <w:t>yelpDataSet</w:t>
-      </w:r>
-      <w:proofErr w:type="spellEnd"/>
-    </w:p>
-    <w:p>
-      <w:pPr>
-        <w:spacing w:after="0"/>
-        <w:ind w:left="-1170" w:right="-1440"/>
-      </w:pPr>
-      <w:r>
-        <w:t xml:space="preserve">switched to db </w:t>
-      </w:r>
-      <w:proofErr w:type="spellStart"/>
-      <w:r>
-        <w:t>yelpDataSet</w:t>
-      </w:r>
-      <w:proofErr w:type="spellEnd"/>
-    </w:p>
-    <w:p>
-      <w:pPr>
-        <w:spacing w:after="0"/>
-        <w:ind w:left="-1170" w:right="-1440"/>
-      </w:pPr>
-      <w:r>
-        <w:t xml:space="preserve">&gt; </w:t>
-      </w:r>
-      <w:proofErr w:type="spellStart"/>
-      <w:r>
-        <w:t>db.reviews.count</w:t>
-      </w:r>
-      <w:proofErr w:type="spellEnd"/>
-      <w:r>
-        <w:t>()</w:t>
+        <w:t>&gt; use yelpDataSet</w:t>
+      </w:r>
+    </w:p>
+    <w:p>
+      <w:pPr>
+        <w:spacing w:after="0"/>
+        <w:ind w:left="-1170" w:right="-1440"/>
+      </w:pPr>
+      <w:r>
+        <w:t>switched to db yelpDataSet</w:t>
+      </w:r>
+    </w:p>
+    <w:p>
+      <w:pPr>
+        <w:spacing w:after="0"/>
+        <w:ind w:left="-1170" w:right="-1440"/>
+      </w:pPr>
+      <w:r>
+        <w:t>&gt; db.reviews.count()</w:t>
       </w:r>
     </w:p>
     <w:p>
@@ -3177,15 +2471,7 @@
         <w:ind w:left="-1170" w:right="-1440"/>
       </w:pPr>
       <w:r>
-        <w:t xml:space="preserve">&gt; </w:t>
-      </w:r>
-      <w:proofErr w:type="spellStart"/>
-      <w:r>
-        <w:t>db.reviews.findOne</w:t>
-      </w:r>
-      <w:proofErr w:type="spellEnd"/>
-      <w:r>
-        <w:t>()</w:t>
+        <w:t>&gt; db.reviews.findOne()</w:t>
       </w:r>
     </w:p>
     <w:p>
@@ -3203,15 +2489,7 @@
         <w:ind w:left="-1170" w:right="-1440"/>
       </w:pPr>
       <w:r>
-        <w:t xml:space="preserve">        "_id" : </w:t>
-      </w:r>
-      <w:proofErr w:type="spellStart"/>
-      <w:r>
-        <w:t>ObjectId</w:t>
-      </w:r>
-      <w:proofErr w:type="spellEnd"/>
-      <w:r>
-        <w:t>("530a7ef320530287f53d5b1a"),</w:t>
+        <w:t xml:space="preserve">        "_id" : ObjectId("530a7ef320530287f53d5b1a"),</w:t>
       </w:r>
     </w:p>
     <w:p>
@@ -3265,32 +2543,16 @@
         <w:ind w:left="-1170" w:right="-1440"/>
       </w:pPr>
       <w:r>
-        <w:t xml:space="preserve">        "</w:t>
-      </w:r>
-      <w:proofErr w:type="spellStart"/>
-      <w:r>
-        <w:t>user_id</w:t>
-      </w:r>
-      <w:proofErr w:type="spellEnd"/>
-      <w:r>
-        <w:t>" : "rLtl8ZkDX5vH5nAx9C3q5Q",</w:t>
-      </w:r>
-    </w:p>
-    <w:p>
-      <w:pPr>
-        <w:spacing w:after="0"/>
-        <w:ind w:left="-1170" w:right="-1440"/>
-      </w:pPr>
-      <w:r>
-        <w:t xml:space="preserve">        "</w:t>
-      </w:r>
-      <w:proofErr w:type="spellStart"/>
-      <w:r>
-        <w:t>review_id</w:t>
-      </w:r>
-      <w:proofErr w:type="spellEnd"/>
-      <w:r>
-        <w:t>" : "fWKvX83p0-ka4JS3dc6E5A",</w:t>
+        <w:t xml:space="preserve">        "user_id" : "rLtl8ZkDX5vH5nAx9C3q5Q",</w:t>
+      </w:r>
+    </w:p>
+    <w:p>
+      <w:pPr>
+        <w:spacing w:after="0"/>
+        <w:ind w:left="-1170" w:right="-1440"/>
+      </w:pPr>
+      <w:r>
+        <w:t xml:space="preserve">        "review_id" : "fWKvX83p0-ka4JS3dc6E5A",</w:t>
       </w:r>
     </w:p>
     <w:p>
@@ -3325,28 +2587,18 @@
         <w:spacing w:after="0"/>
         <w:ind w:left="-1170" w:right="-1440"/>
       </w:pPr>
-      <w:proofErr w:type="spellStart"/>
-      <w:r>
-        <w:t>fect</w:t>
-      </w:r>
-      <w:proofErr w:type="spellEnd"/>
-      <w:r>
-        <w:t xml:space="preserve"> which made sitting outside overlooking their grounds an absolute pleasure.  Our waitress was excellent an</w:t>
-      </w:r>
-    </w:p>
-    <w:p>
-      <w:pPr>
-        <w:spacing w:after="0"/>
-        <w:ind w:left="-1170" w:right="-1440"/>
-      </w:pPr>
-      <w:r>
-        <w:t xml:space="preserve">d our food arrived quickly on the semi-busy Saturday morning.  It looked like the place fills up pretty </w:t>
-      </w:r>
-      <w:proofErr w:type="spellStart"/>
-      <w:r>
-        <w:t>quickl</w:t>
-      </w:r>
-      <w:proofErr w:type="spellEnd"/>
+      <w:r>
+        <w:t>fect which made sitting outside overlooking their grounds an absolute pleasure.  Our waitress was excellent an</w:t>
+      </w:r>
+    </w:p>
+    <w:p>
+      <w:pPr>
+        <w:spacing w:after="0"/>
+        <w:ind w:left="-1170" w:right="-1440"/>
+      </w:pPr>
+      <w:r>
+        <w:t>d our food arrived quickly on the semi-busy Saturday morning.  It looked like the place fills up pretty quickl</w:t>
+      </w:r>
     </w:p>
     <w:p>
       <w:pPr>
@@ -3355,15 +2607,7 @@
       </w:pPr>
       <w:r>
         <w:lastRenderedPageBreak/>
-        <w:t>y so the earlier you get here the better.\n\</w:t>
-      </w:r>
-      <w:proofErr w:type="spellStart"/>
-      <w:r>
-        <w:t>nDo</w:t>
-      </w:r>
-      <w:proofErr w:type="spellEnd"/>
-      <w:r>
-        <w:t xml:space="preserve"> yourself a favor and get their Bloody Mary.  It was phenomenal</w:t>
+        <w:t>y so the earlier you get here the better.\n\nDo yourself a favor and get their Bloody Mary.  It was phenomenal</w:t>
       </w:r>
     </w:p>
     <w:p>
@@ -3381,60 +2625,34 @@
         <w:ind w:left="-1170" w:right="-1440"/>
       </w:pPr>
       <w:r>
-        <w:t>m fresh when you order it.  It was amazing.\n\</w:t>
-      </w:r>
-      <w:proofErr w:type="spellStart"/>
-      <w:r>
-        <w:t>nWhile</w:t>
-      </w:r>
-      <w:proofErr w:type="spellEnd"/>
-      <w:r>
-        <w:t xml:space="preserve"> EVERYTHING on the menu looks excellent, I had the white t</w:t>
-      </w:r>
-    </w:p>
-    <w:p>
-      <w:pPr>
-        <w:spacing w:after="0"/>
-        <w:ind w:left="-1170" w:right="-1440"/>
-      </w:pPr>
-      <w:r>
-        <w:t xml:space="preserve">ruffle scrambled eggs vegetable skillet and it was tasty and delicious.  It came with 2 pieces of their </w:t>
-      </w:r>
-      <w:proofErr w:type="spellStart"/>
-      <w:r>
-        <w:t>griddl</w:t>
-      </w:r>
-      <w:proofErr w:type="spellEnd"/>
-    </w:p>
-    <w:p>
-      <w:pPr>
-        <w:spacing w:after="0"/>
-        <w:ind w:left="-1170" w:right="-1440"/>
-      </w:pPr>
-      <w:proofErr w:type="spellStart"/>
-      <w:r>
-        <w:t>ed</w:t>
-      </w:r>
-      <w:proofErr w:type="spellEnd"/>
-      <w:r>
-        <w:t xml:space="preserve"> bread with was amazing and it absolutely made the meal complete.  It was the best \"toast\" I've ever had.\</w:t>
-      </w:r>
-    </w:p>
-    <w:p>
-      <w:pPr>
-        <w:spacing w:after="0"/>
-        <w:ind w:left="-1170" w:right="-1440"/>
-      </w:pPr>
-      <w:r>
-        <w:t>n\</w:t>
-      </w:r>
-      <w:proofErr w:type="spellStart"/>
-      <w:r>
-        <w:t>nAnyway</w:t>
-      </w:r>
-      <w:proofErr w:type="spellEnd"/>
-      <w:r>
-        <w:t>, I can't wait to go back!",</w:t>
+        <w:t>m fresh when you order it.  It was amazing.\n\nWhile EVERYTHING on the menu looks excellent, I had the white t</w:t>
+      </w:r>
+    </w:p>
+    <w:p>
+      <w:pPr>
+        <w:spacing w:after="0"/>
+        <w:ind w:left="-1170" w:right="-1440"/>
+      </w:pPr>
+      <w:r>
+        <w:t>ruffle scrambled eggs vegetable skillet and it was tasty and delicious.  It came with 2 pieces of their griddl</w:t>
+      </w:r>
+    </w:p>
+    <w:p>
+      <w:pPr>
+        <w:spacing w:after="0"/>
+        <w:ind w:left="-1170" w:right="-1440"/>
+      </w:pPr>
+      <w:r>
+        <w:t>ed bread with was amazing and it absolutely made the meal complete.  It was the best \"toast\" I've ever had.\</w:t>
+      </w:r>
+    </w:p>
+    <w:p>
+      <w:pPr>
+        <w:spacing w:after="0"/>
+        <w:ind w:left="-1170" w:right="-1440"/>
+      </w:pPr>
+      <w:r>
+        <w:t>n\nAnyway, I can't wait to go back!",</w:t>
       </w:r>
     </w:p>
     <w:p>
@@ -3452,15 +2670,7 @@
         <w:ind w:left="-1170" w:right="-1440"/>
       </w:pPr>
       <w:r>
-        <w:t xml:space="preserve">        "</w:t>
-      </w:r>
-      <w:proofErr w:type="spellStart"/>
-      <w:r>
-        <w:t>business_id</w:t>
-      </w:r>
-      <w:proofErr w:type="spellEnd"/>
-      <w:r>
-        <w:t>" : "9yKzy9PApeiPPOUJEtnvkg"</w:t>
+        <w:t xml:space="preserve">        "business_id" : "9yKzy9PApeiPPOUJEtnvkg"</w:t>
       </w:r>
     </w:p>
     <w:p>
@@ -3501,11 +2711,9 @@
         <w:spacing w:after="0"/>
         <w:ind w:left="-1170" w:right="-1440"/>
       </w:pPr>
-      <w:proofErr w:type="spellStart"/>
       <w:r>
         <w:t>checkIn</w:t>
       </w:r>
-      <w:proofErr w:type="spellEnd"/>
     </w:p>
     <w:p>
       <w:pPr>
@@ -3521,11 +2729,9 @@
         <w:spacing w:after="0"/>
         <w:ind w:left="-1170" w:right="-1440"/>
       </w:pPr>
-      <w:proofErr w:type="spellStart"/>
       <w:r>
         <w:t>system.indexes</w:t>
       </w:r>
-      <w:proofErr w:type="spellEnd"/>
     </w:p>
     <w:p>
       <w:pPr>
@@ -3542,15 +2748,7 @@
         <w:ind w:left="-1170" w:right="-1440"/>
       </w:pPr>
       <w:r>
-        <w:t xml:space="preserve">&gt; </w:t>
-      </w:r>
-      <w:proofErr w:type="spellStart"/>
-      <w:r>
-        <w:t>db.business.count</w:t>
-      </w:r>
-      <w:proofErr w:type="spellEnd"/>
-      <w:r>
-        <w:t>()</w:t>
+        <w:t>&gt; db.business.count()</w:t>
       </w:r>
     </w:p>
     <w:p>
@@ -3568,15 +2766,7 @@
         <w:ind w:left="-1170" w:right="-1440"/>
       </w:pPr>
       <w:r>
-        <w:t xml:space="preserve">&gt; </w:t>
-      </w:r>
-      <w:proofErr w:type="spellStart"/>
-      <w:r>
-        <w:t>db.checkIn.count</w:t>
-      </w:r>
-      <w:proofErr w:type="spellEnd"/>
-      <w:r>
-        <w:t>()</w:t>
+        <w:t>&gt; db.checkIn.count()</w:t>
       </w:r>
     </w:p>
     <w:p>
@@ -3594,15 +2784,7 @@
         <w:ind w:left="-1170" w:right="-1440"/>
       </w:pPr>
       <w:r>
-        <w:t xml:space="preserve">&gt; </w:t>
-      </w:r>
-      <w:proofErr w:type="spellStart"/>
-      <w:r>
-        <w:t>db.reviews.count</w:t>
-      </w:r>
-      <w:proofErr w:type="spellEnd"/>
-      <w:r>
-        <w:t>()</w:t>
+        <w:t>&gt; db.reviews.count()</w:t>
       </w:r>
     </w:p>
     <w:p>
@@ -3620,15 +2802,7 @@
         <w:ind w:left="-1170" w:right="-1440"/>
       </w:pPr>
       <w:r>
-        <w:t xml:space="preserve">&gt; </w:t>
-      </w:r>
-      <w:proofErr w:type="spellStart"/>
-      <w:r>
-        <w:t>db.users.count</w:t>
-      </w:r>
-      <w:proofErr w:type="spellEnd"/>
-      <w:r>
-        <w:t>()</w:t>
+        <w:t>&gt; db.users.count()</w:t>
       </w:r>
     </w:p>
     <w:p>
@@ -3647,6 +2821,1703 @@
       </w:pPr>
       <w:r>
         <w:t>&gt;</w:t>
+      </w:r>
+    </w:p>
+    <w:p>
+      <w:pPr>
+        <w:spacing w:after="0"/>
+        <w:ind w:left="-1170" w:right="-1440"/>
+      </w:pPr>
+    </w:p>
+    <w:p>
+      <w:pPr>
+        <w:spacing w:after="0"/>
+        <w:ind w:left="-1170" w:right="-1440"/>
+      </w:pPr>
+    </w:p>
+    <w:p>
+      <w:pPr>
+        <w:spacing w:after="0"/>
+        <w:ind w:left="-1170" w:right="-1440"/>
+      </w:pPr>
+    </w:p>
+    <w:p>
+      <w:pPr>
+        <w:spacing w:after="0"/>
+        <w:ind w:left="-1170" w:right="-1440"/>
+      </w:pPr>
+    </w:p>
+    <w:p>
+      <w:pPr>
+        <w:spacing w:after="0"/>
+        <w:ind w:left="-1170" w:right="-1440"/>
+      </w:pPr>
+    </w:p>
+    <w:p>
+      <w:pPr>
+        <w:spacing w:after="0"/>
+        <w:ind w:left="-1170" w:right="-1440"/>
+      </w:pPr>
+    </w:p>
+    <w:p>
+      <w:pPr>
+        <w:spacing w:after="0"/>
+        <w:ind w:left="-1170" w:right="-1440"/>
+      </w:pPr>
+    </w:p>
+    <w:p>
+      <w:pPr>
+        <w:spacing w:after="0"/>
+        <w:ind w:left="-1170" w:right="-1440"/>
+      </w:pPr>
+    </w:p>
+    <w:p>
+      <w:pPr>
+        <w:spacing w:after="0"/>
+        <w:ind w:left="-1170" w:right="-1440"/>
+      </w:pPr>
+    </w:p>
+    <w:p>
+      <w:pPr>
+        <w:spacing w:after="0"/>
+        <w:ind w:left="-1170" w:right="-1440"/>
+      </w:pPr>
+    </w:p>
+    <w:p>
+      <w:pPr>
+        <w:spacing w:after="0"/>
+        <w:ind w:left="-1170" w:right="-1440"/>
+      </w:pPr>
+    </w:p>
+    <w:p>
+      <w:pPr>
+        <w:spacing w:after="0"/>
+        <w:ind w:left="-1170" w:right="-1440"/>
+      </w:pPr>
+    </w:p>
+    <w:p>
+      <w:pPr>
+        <w:spacing w:after="0"/>
+        <w:ind w:left="-1170" w:right="-1440"/>
+      </w:pPr>
+    </w:p>
+    <w:p>
+      <w:pPr>
+        <w:spacing w:after="0"/>
+        <w:ind w:left="-1170" w:right="-1440"/>
+      </w:pPr>
+    </w:p>
+    <w:p>
+      <w:pPr>
+        <w:spacing w:after="0"/>
+        <w:ind w:left="-1170" w:right="-1440"/>
+      </w:pPr>
+    </w:p>
+    <w:p>
+      <w:pPr>
+        <w:spacing w:after="0"/>
+        <w:ind w:left="-1170" w:right="-1440"/>
+      </w:pPr>
+    </w:p>
+    <w:p>
+      <w:pPr>
+        <w:spacing w:after="0"/>
+        <w:ind w:left="-1170" w:right="-1440"/>
+      </w:pPr>
+    </w:p>
+    <w:p>
+      <w:pPr>
+        <w:spacing w:after="0"/>
+        <w:ind w:left="-1170" w:right="-1440"/>
+      </w:pPr>
+      <w:r>
+        <w:lastRenderedPageBreak/>
+        <w:t>Imported new data set  in to mongodb</w:t>
+      </w:r>
+    </w:p>
+    <w:p>
+      <w:pPr>
+        <w:spacing w:after="0"/>
+        <w:ind w:left="-1170" w:right="-1440"/>
+      </w:pPr>
+      <w:r>
+        <w:t xml:space="preserve">Data 2/23/2014 </w:t>
+      </w:r>
+    </w:p>
+    <w:p>
+      <w:pPr>
+        <w:spacing w:after="0"/>
+        <w:ind w:left="-1170" w:right="-1440"/>
+      </w:pPr>
+      <w:r>
+        <w:t>Time 7:27 PM</w:t>
+      </w:r>
+    </w:p>
+    <w:p>
+      <w:pPr>
+        <w:spacing w:after="0"/>
+        <w:ind w:left="-1170" w:right="-1440"/>
+      </w:pPr>
+      <w:r>
+        <w:t>&gt; db.business.findOne()</w:t>
+      </w:r>
+    </w:p>
+    <w:p>
+      <w:pPr>
+        <w:spacing w:after="0"/>
+        <w:ind w:left="-1170" w:right="-1440"/>
+      </w:pPr>
+      <w:r>
+        <w:t>{</w:t>
+      </w:r>
+    </w:p>
+    <w:p>
+      <w:pPr>
+        <w:spacing w:after="0"/>
+        <w:ind w:left="-1170" w:right="-1440"/>
+      </w:pPr>
+      <w:r>
+        <w:t xml:space="preserve">        "_id" : ObjectId("530ab6fbf2cc1fd9c2a4d121"),</w:t>
+      </w:r>
+    </w:p>
+    <w:p>
+      <w:pPr>
+        <w:spacing w:after="0"/>
+        <w:ind w:left="-1170" w:right="-1440"/>
+      </w:pPr>
+      <w:r>
+        <w:t xml:space="preserve">        "business_id" : "O_X3PGhk3Y5JWVi866qlJg",</w:t>
+      </w:r>
+    </w:p>
+    <w:p>
+      <w:pPr>
+        <w:spacing w:after="0"/>
+        <w:ind w:left="-1170" w:right="-1440"/>
+      </w:pPr>
+      <w:r>
+        <w:t xml:space="preserve">        "full_address" : "1501 W Bell Rd\nPhoenix, AZ 85023",</w:t>
+      </w:r>
+    </w:p>
+    <w:p>
+      <w:pPr>
+        <w:spacing w:after="0"/>
+        <w:ind w:left="-1170" w:right="-1440"/>
+      </w:pPr>
+      <w:r>
+        <w:t xml:space="preserve">        "hours" : {</w:t>
+      </w:r>
+    </w:p>
+    <w:p>
+      <w:pPr>
+        <w:spacing w:after="0"/>
+        <w:ind w:left="-1170" w:right="-1440"/>
+      </w:pPr>
+      <w:r>
+        <w:t xml:space="preserve">                "Monday" : {</w:t>
+      </w:r>
+    </w:p>
+    <w:p>
+      <w:pPr>
+        <w:spacing w:after="0"/>
+        <w:ind w:left="-1170" w:right="-1440"/>
+      </w:pPr>
+      <w:r>
+        <w:t xml:space="preserve">                        "close" : "18:00",</w:t>
+      </w:r>
+    </w:p>
+    <w:p>
+      <w:pPr>
+        <w:spacing w:after="0"/>
+        <w:ind w:left="-1170" w:right="-1440"/>
+      </w:pPr>
+      <w:r>
+        <w:t xml:space="preserve">                        "open" : "11:00"</w:t>
+      </w:r>
+    </w:p>
+    <w:p>
+      <w:pPr>
+        <w:spacing w:after="0"/>
+        <w:ind w:left="-1170" w:right="-1440"/>
+      </w:pPr>
+      <w:r>
+        <w:t xml:space="preserve">                },</w:t>
+      </w:r>
+    </w:p>
+    <w:p>
+      <w:pPr>
+        <w:spacing w:after="0"/>
+        <w:ind w:left="-1170" w:right="-1440"/>
+      </w:pPr>
+      <w:r>
+        <w:t xml:space="preserve">                "Tuesday" : {</w:t>
+      </w:r>
+    </w:p>
+    <w:p>
+      <w:pPr>
+        <w:spacing w:after="0"/>
+        <w:ind w:left="-1170" w:right="-1440"/>
+      </w:pPr>
+      <w:r>
+        <w:t xml:space="preserve">                        "close" : "18:00",</w:t>
+      </w:r>
+    </w:p>
+    <w:p>
+      <w:pPr>
+        <w:spacing w:after="0"/>
+        <w:ind w:left="-1170" w:right="-1440"/>
+      </w:pPr>
+      <w:r>
+        <w:t xml:space="preserve">                        "open" : "11:00"</w:t>
+      </w:r>
+    </w:p>
+    <w:p>
+      <w:pPr>
+        <w:spacing w:after="0"/>
+        <w:ind w:left="-1170" w:right="-1440"/>
+      </w:pPr>
+      <w:r>
+        <w:t xml:space="preserve">                },</w:t>
+      </w:r>
+    </w:p>
+    <w:p>
+      <w:pPr>
+        <w:spacing w:after="0"/>
+        <w:ind w:left="-1170" w:right="-1440"/>
+      </w:pPr>
+      <w:r>
+        <w:t xml:space="preserve">                "Friday" : {</w:t>
+      </w:r>
+    </w:p>
+    <w:p>
+      <w:pPr>
+        <w:spacing w:after="0"/>
+        <w:ind w:left="-1170" w:right="-1440"/>
+      </w:pPr>
+      <w:r>
+        <w:t xml:space="preserve">                        "close" : "18:00",</w:t>
+      </w:r>
+    </w:p>
+    <w:p>
+      <w:pPr>
+        <w:spacing w:after="0"/>
+        <w:ind w:left="-1170" w:right="-1440"/>
+      </w:pPr>
+      <w:r>
+        <w:t xml:space="preserve">                        "open" : "11:00"</w:t>
+      </w:r>
+    </w:p>
+    <w:p>
+      <w:pPr>
+        <w:spacing w:after="0"/>
+        <w:ind w:left="-1170" w:right="-1440"/>
+      </w:pPr>
+      <w:r>
+        <w:t xml:space="preserve">                },</w:t>
+      </w:r>
+    </w:p>
+    <w:p>
+      <w:pPr>
+        <w:spacing w:after="0"/>
+        <w:ind w:left="-1170" w:right="-1440"/>
+      </w:pPr>
+      <w:r>
+        <w:t xml:space="preserve">                "Wednesday" : {</w:t>
+      </w:r>
+    </w:p>
+    <w:p>
+      <w:pPr>
+        <w:spacing w:after="0"/>
+        <w:ind w:left="-1170" w:right="-1440"/>
+      </w:pPr>
+      <w:r>
+        <w:t xml:space="preserve">                        "close" : "18:00",</w:t>
+      </w:r>
+    </w:p>
+    <w:p>
+      <w:pPr>
+        <w:spacing w:after="0"/>
+        <w:ind w:left="-1170" w:right="-1440"/>
+      </w:pPr>
+      <w:r>
+        <w:t xml:space="preserve">                        "open" : "11:00"</w:t>
+      </w:r>
+    </w:p>
+    <w:p>
+      <w:pPr>
+        <w:spacing w:after="0"/>
+        <w:ind w:left="-1170" w:right="-1440"/>
+      </w:pPr>
+      <w:r>
+        <w:t xml:space="preserve">                },</w:t>
+      </w:r>
+    </w:p>
+    <w:p>
+      <w:pPr>
+        <w:spacing w:after="0"/>
+        <w:ind w:left="-1170" w:right="-1440"/>
+      </w:pPr>
+      <w:r>
+        <w:t xml:space="preserve">                "Thursday" : {</w:t>
+      </w:r>
+    </w:p>
+    <w:p>
+      <w:pPr>
+        <w:spacing w:after="0"/>
+        <w:ind w:left="-1170" w:right="-1440"/>
+      </w:pPr>
+      <w:r>
+        <w:t xml:space="preserve">                        "close" : "18:00",</w:t>
+      </w:r>
+    </w:p>
+    <w:p>
+      <w:pPr>
+        <w:spacing w:after="0"/>
+        <w:ind w:left="-1170" w:right="-1440"/>
+      </w:pPr>
+      <w:r>
+        <w:t xml:space="preserve">                        "open" : "11:00"</w:t>
+      </w:r>
+    </w:p>
+    <w:p>
+      <w:pPr>
+        <w:spacing w:after="0"/>
+        <w:ind w:left="-1170" w:right="-1440"/>
+      </w:pPr>
+      <w:r>
+        <w:t xml:space="preserve">                },</w:t>
+      </w:r>
+    </w:p>
+    <w:p>
+      <w:pPr>
+        <w:spacing w:after="0"/>
+        <w:ind w:left="-1170" w:right="-1440"/>
+      </w:pPr>
+      <w:r>
+        <w:t xml:space="preserve">                "Sunday" : {</w:t>
+      </w:r>
+    </w:p>
+    <w:p>
+      <w:pPr>
+        <w:spacing w:after="0"/>
+        <w:ind w:left="-1170" w:right="-1440"/>
+      </w:pPr>
+      <w:r>
+        <w:t xml:space="preserve">                        "close" : "18:00",</w:t>
+      </w:r>
+    </w:p>
+    <w:p>
+      <w:pPr>
+        <w:spacing w:after="0"/>
+        <w:ind w:left="-1170" w:right="-1440"/>
+      </w:pPr>
+      <w:r>
+        <w:t xml:space="preserve">                        "open" : "11:00"</w:t>
+      </w:r>
+    </w:p>
+    <w:p>
+      <w:pPr>
+        <w:spacing w:after="0"/>
+        <w:ind w:left="-1170" w:right="-1440"/>
+      </w:pPr>
+      <w:r>
+        <w:t xml:space="preserve">                },</w:t>
+      </w:r>
+    </w:p>
+    <w:p>
+      <w:pPr>
+        <w:spacing w:after="0"/>
+        <w:ind w:left="-1170" w:right="-1440"/>
+      </w:pPr>
+      <w:r>
+        <w:t xml:space="preserve">                "Saturday" : {</w:t>
+      </w:r>
+    </w:p>
+    <w:p>
+      <w:pPr>
+        <w:spacing w:after="0"/>
+        <w:ind w:left="-1170" w:right="-1440"/>
+      </w:pPr>
+      <w:r>
+        <w:t xml:space="preserve">                        "close" : "18:00",</w:t>
+      </w:r>
+    </w:p>
+    <w:p>
+      <w:pPr>
+        <w:spacing w:after="0"/>
+        <w:ind w:left="-1170" w:right="-1440"/>
+      </w:pPr>
+      <w:r>
+        <w:t xml:space="preserve">                        "open" : "11:00"</w:t>
+      </w:r>
+    </w:p>
+    <w:p>
+      <w:pPr>
+        <w:spacing w:after="0"/>
+        <w:ind w:left="-1170" w:right="-1440"/>
+      </w:pPr>
+      <w:r>
+        <w:t xml:space="preserve">                }</w:t>
+      </w:r>
+    </w:p>
+    <w:p>
+      <w:pPr>
+        <w:spacing w:after="0"/>
+        <w:ind w:left="-1170" w:right="-1440"/>
+      </w:pPr>
+      <w:r>
+        <w:t xml:space="preserve">        },</w:t>
+      </w:r>
+    </w:p>
+    <w:p>
+      <w:pPr>
+        <w:spacing w:after="0"/>
+        <w:ind w:left="-1170" w:right="-1440"/>
+      </w:pPr>
+      <w:r>
+        <w:t xml:space="preserve">        "open" : true,</w:t>
+      </w:r>
+    </w:p>
+    <w:p>
+      <w:pPr>
+        <w:spacing w:after="0"/>
+        <w:ind w:left="-1170" w:right="-1440"/>
+      </w:pPr>
+      <w:r>
+        <w:t xml:space="preserve">        "categories" : [</w:t>
+      </w:r>
+    </w:p>
+    <w:p>
+      <w:pPr>
+        <w:spacing w:after="0"/>
+        <w:ind w:left="-1170" w:right="-1440"/>
+      </w:pPr>
+      <w:r>
+        <w:t xml:space="preserve">                "Active Life",</w:t>
+      </w:r>
+    </w:p>
+    <w:p>
+      <w:pPr>
+        <w:spacing w:after="0"/>
+        <w:ind w:left="-1170" w:right="-1440"/>
+      </w:pPr>
+      <w:r>
+        <w:t xml:space="preserve">                "Arts &amp; Entertainment",</w:t>
+      </w:r>
+    </w:p>
+    <w:p>
+      <w:pPr>
+        <w:spacing w:after="0"/>
+        <w:ind w:left="-1170" w:right="-1440"/>
+      </w:pPr>
+      <w:r>
+        <w:lastRenderedPageBreak/>
+        <w:t xml:space="preserve">                "Stadiums &amp; Arenas",</w:t>
+      </w:r>
+    </w:p>
+    <w:p>
+      <w:pPr>
+        <w:spacing w:after="0"/>
+        <w:ind w:left="-1170" w:right="-1440"/>
+      </w:pPr>
+      <w:r>
+        <w:t xml:space="preserve">                "Horse Racing"</w:t>
+      </w:r>
+    </w:p>
+    <w:p>
+      <w:pPr>
+        <w:spacing w:after="0"/>
+        <w:ind w:left="-1170" w:right="-1440"/>
+      </w:pPr>
+      <w:r>
+        <w:t xml:space="preserve">        ],</w:t>
+      </w:r>
+    </w:p>
+    <w:p>
+      <w:pPr>
+        <w:spacing w:after="0"/>
+        <w:ind w:left="-1170" w:right="-1440"/>
+      </w:pPr>
+      <w:r>
+        <w:t xml:space="preserve">        "city" : "Phoenix",</w:t>
+      </w:r>
+    </w:p>
+    <w:p>
+      <w:pPr>
+        <w:spacing w:after="0"/>
+        <w:ind w:left="-1170" w:right="-1440"/>
+      </w:pPr>
+      <w:r>
+        <w:t xml:space="preserve">        "review_count" : 29,</w:t>
+      </w:r>
+    </w:p>
+    <w:p>
+      <w:pPr>
+        <w:spacing w:after="0"/>
+        <w:ind w:left="-1170" w:right="-1440"/>
+      </w:pPr>
+      <w:r>
+        <w:t xml:space="preserve">        "name" : "Turf Paradise Race Course",</w:t>
+      </w:r>
+    </w:p>
+    <w:p>
+      <w:pPr>
+        <w:spacing w:after="0"/>
+        <w:ind w:left="-1170" w:right="-1440"/>
+      </w:pPr>
+      <w:r>
+        <w:t xml:space="preserve">        "neighborhoods" : [ ],</w:t>
+      </w:r>
+    </w:p>
+    <w:p>
+      <w:pPr>
+        <w:spacing w:after="0"/>
+        <w:ind w:left="-1170" w:right="-1440"/>
+      </w:pPr>
+      <w:r>
+        <w:t xml:space="preserve">        "longitude" : -112.0923293,</w:t>
+      </w:r>
+    </w:p>
+    <w:p>
+      <w:pPr>
+        <w:spacing w:after="0"/>
+        <w:ind w:left="-1170" w:right="-1440"/>
+      </w:pPr>
+      <w:r>
+        <w:t xml:space="preserve">        "state" : "AZ",</w:t>
+      </w:r>
+    </w:p>
+    <w:p>
+      <w:pPr>
+        <w:spacing w:after="0"/>
+        <w:ind w:left="-1170" w:right="-1440"/>
+      </w:pPr>
+      <w:r>
+        <w:t xml:space="preserve">        "stars" : 4,</w:t>
+      </w:r>
+    </w:p>
+    <w:p>
+      <w:pPr>
+        <w:spacing w:after="0"/>
+        <w:ind w:left="-1170" w:right="-1440"/>
+      </w:pPr>
+      <w:r>
+        <w:t xml:space="preserve">        "latitude" : 33.6385727,</w:t>
+      </w:r>
+    </w:p>
+    <w:p>
+      <w:pPr>
+        <w:spacing w:after="0"/>
+        <w:ind w:left="-1170" w:right="-1440"/>
+      </w:pPr>
+      <w:r>
+        <w:t xml:space="preserve">        "attributes" : {</w:t>
+      </w:r>
+    </w:p>
+    <w:p>
+      <w:pPr>
+        <w:spacing w:after="0"/>
+        <w:ind w:left="-1170" w:right="-1440"/>
+      </w:pPr>
+      <w:r>
+        <w:t xml:space="preserve">                "Take-out" : false,</w:t>
+      </w:r>
+    </w:p>
+    <w:p>
+      <w:pPr>
+        <w:spacing w:after="0"/>
+        <w:ind w:left="-1170" w:right="-1440"/>
+      </w:pPr>
+      <w:r>
+        <w:t xml:space="preserve">                "Wi-Fi" : "free",</w:t>
+      </w:r>
+    </w:p>
+    <w:p>
+      <w:pPr>
+        <w:spacing w:after="0"/>
+        <w:ind w:left="-1170" w:right="-1440"/>
+      </w:pPr>
+      <w:r>
+        <w:t xml:space="preserve">                "Good For" : {</w:t>
+      </w:r>
+    </w:p>
+    <w:p>
+      <w:pPr>
+        <w:spacing w:after="0"/>
+        <w:ind w:left="-1170" w:right="-1440"/>
+      </w:pPr>
+      <w:r>
+        <w:t xml:space="preserve">                        "dessert" : false,</w:t>
+      </w:r>
+    </w:p>
+    <w:p>
+      <w:pPr>
+        <w:spacing w:after="0"/>
+        <w:ind w:left="-1170" w:right="-1440"/>
+      </w:pPr>
+      <w:r>
+        <w:t xml:space="preserve">                        "latenight" : false,</w:t>
+      </w:r>
+    </w:p>
+    <w:p>
+      <w:pPr>
+        <w:spacing w:after="0"/>
+        <w:ind w:left="-1170" w:right="-1440"/>
+      </w:pPr>
+      <w:r>
+        <w:t xml:space="preserve">                        "lunch" : false,</w:t>
+      </w:r>
+    </w:p>
+    <w:p>
+      <w:pPr>
+        <w:spacing w:after="0"/>
+        <w:ind w:left="-1170" w:right="-1440"/>
+      </w:pPr>
+      <w:r>
+        <w:t xml:space="preserve">                        "dinner" : false,</w:t>
+      </w:r>
+    </w:p>
+    <w:p>
+      <w:pPr>
+        <w:spacing w:after="0"/>
+        <w:ind w:left="-1170" w:right="-1440"/>
+      </w:pPr>
+      <w:r>
+        <w:t xml:space="preserve">                        "brunch" : false,</w:t>
+      </w:r>
+    </w:p>
+    <w:p>
+      <w:pPr>
+        <w:spacing w:after="0"/>
+        <w:ind w:left="-1170" w:right="-1440"/>
+      </w:pPr>
+      <w:r>
+        <w:t xml:space="preserve">                        "breakfast" : false</w:t>
+      </w:r>
+    </w:p>
+    <w:p>
+      <w:pPr>
+        <w:spacing w:after="0"/>
+        <w:ind w:left="-1170" w:right="-1440"/>
+      </w:pPr>
+      <w:r>
+        <w:t xml:space="preserve">                },</w:t>
+      </w:r>
+    </w:p>
+    <w:p>
+      <w:pPr>
+        <w:spacing w:after="0"/>
+        <w:ind w:left="-1170" w:right="-1440"/>
+      </w:pPr>
+      <w:r>
+        <w:t xml:space="preserve">                "Noise Level" : "average",</w:t>
+      </w:r>
+    </w:p>
+    <w:p>
+      <w:pPr>
+        <w:spacing w:after="0"/>
+        <w:ind w:left="-1170" w:right="-1440"/>
+      </w:pPr>
+      <w:r>
+        <w:t xml:space="preserve">                "Takes Reservations" : true,</w:t>
+      </w:r>
+    </w:p>
+    <w:p>
+      <w:pPr>
+        <w:spacing w:after="0"/>
+        <w:ind w:left="-1170" w:right="-1440"/>
+      </w:pPr>
+      <w:r>
+        <w:t xml:space="preserve">                "Has TV" : true,</w:t>
+      </w:r>
+    </w:p>
+    <w:p>
+      <w:pPr>
+        <w:spacing w:after="0"/>
+        <w:ind w:left="-1170" w:right="-1440"/>
+      </w:pPr>
+      <w:r>
+        <w:t xml:space="preserve">                "Delivery" : false,</w:t>
+      </w:r>
+    </w:p>
+    <w:p>
+      <w:pPr>
+        <w:spacing w:after="0"/>
+        <w:ind w:left="-1170" w:right="-1440"/>
+      </w:pPr>
+      <w:r>
+        <w:t xml:space="preserve">                "Ambience" : {</w:t>
+      </w:r>
+    </w:p>
+    <w:p>
+      <w:pPr>
+        <w:spacing w:after="0"/>
+        <w:ind w:left="-1170" w:right="-1440"/>
+      </w:pPr>
+      <w:r>
+        <w:t xml:space="preserve">                        "romantic" : false,</w:t>
+      </w:r>
+    </w:p>
+    <w:p>
+      <w:pPr>
+        <w:spacing w:after="0"/>
+        <w:ind w:left="-1170" w:right="-1440"/>
+      </w:pPr>
+      <w:r>
+        <w:t xml:space="preserve">                        "intimate" : false,</w:t>
+      </w:r>
+    </w:p>
+    <w:p>
+      <w:pPr>
+        <w:spacing w:after="0"/>
+        <w:ind w:left="-1170" w:right="-1440"/>
+      </w:pPr>
+      <w:r>
+        <w:t xml:space="preserve">                        "touristy" : false,</w:t>
+      </w:r>
+    </w:p>
+    <w:p>
+      <w:pPr>
+        <w:spacing w:after="0"/>
+        <w:ind w:left="-1170" w:right="-1440"/>
+      </w:pPr>
+      <w:r>
+        <w:t xml:space="preserve">                        "hipster" : false,</w:t>
+      </w:r>
+    </w:p>
+    <w:p>
+      <w:pPr>
+        <w:spacing w:after="0"/>
+        <w:ind w:left="-1170" w:right="-1440"/>
+      </w:pPr>
+      <w:r>
+        <w:t xml:space="preserve">                        "divey" : false,</w:t>
+      </w:r>
+    </w:p>
+    <w:p>
+      <w:pPr>
+        <w:spacing w:after="0"/>
+        <w:ind w:left="-1170" w:right="-1440"/>
+      </w:pPr>
+      <w:r>
+        <w:t xml:space="preserve">                        "classy" : false,</w:t>
+      </w:r>
+    </w:p>
+    <w:p>
+      <w:pPr>
+        <w:spacing w:after="0"/>
+        <w:ind w:left="-1170" w:right="-1440"/>
+      </w:pPr>
+      <w:r>
+        <w:t xml:space="preserve">                        "trendy" : false,</w:t>
+      </w:r>
+    </w:p>
+    <w:p>
+      <w:pPr>
+        <w:spacing w:after="0"/>
+        <w:ind w:left="-1170" w:right="-1440"/>
+      </w:pPr>
+      <w:r>
+        <w:t xml:space="preserve">                        "upscale" : false,</w:t>
+      </w:r>
+    </w:p>
+    <w:p>
+      <w:pPr>
+        <w:spacing w:after="0"/>
+        <w:ind w:left="-1170" w:right="-1440"/>
+      </w:pPr>
+      <w:r>
+        <w:t xml:space="preserve">                        "casual" : false</w:t>
+      </w:r>
+    </w:p>
+    <w:p>
+      <w:pPr>
+        <w:spacing w:after="0"/>
+        <w:ind w:left="-1170" w:right="-1440"/>
+      </w:pPr>
+      <w:r>
+        <w:t xml:space="preserve">                },</w:t>
+      </w:r>
+    </w:p>
+    <w:p>
+      <w:pPr>
+        <w:spacing w:after="0"/>
+        <w:ind w:left="-1170" w:right="-1440"/>
+      </w:pPr>
+      <w:r>
+        <w:t xml:space="preserve">                "Parking" : {</w:t>
+      </w:r>
+    </w:p>
+    <w:p>
+      <w:pPr>
+        <w:spacing w:after="0"/>
+        <w:ind w:left="-1170" w:right="-1440"/>
+      </w:pPr>
+      <w:r>
+        <w:t xml:space="preserve">                        "garage" : false,</w:t>
+      </w:r>
+    </w:p>
+    <w:p>
+      <w:pPr>
+        <w:spacing w:after="0"/>
+        <w:ind w:left="-1170" w:right="-1440"/>
+      </w:pPr>
+      <w:r>
+        <w:t xml:space="preserve">                        "street" : false,</w:t>
+      </w:r>
+    </w:p>
+    <w:p>
+      <w:pPr>
+        <w:spacing w:after="0"/>
+        <w:ind w:left="-1170" w:right="-1440"/>
+      </w:pPr>
+      <w:r>
+        <w:t xml:space="preserve">                        "validated" : false,</w:t>
+      </w:r>
+    </w:p>
+    <w:p>
+      <w:pPr>
+        <w:spacing w:after="0"/>
+        <w:ind w:left="-1170" w:right="-1440"/>
+      </w:pPr>
+      <w:r>
+        <w:t xml:space="preserve">                        "lot" : true,</w:t>
+      </w:r>
+    </w:p>
+    <w:p>
+      <w:pPr>
+        <w:spacing w:after="0"/>
+        <w:ind w:left="-1170" w:right="-1440"/>
+      </w:pPr>
+      <w:r>
+        <w:lastRenderedPageBreak/>
+        <w:t xml:space="preserve">                        "valet" : true</w:t>
+      </w:r>
+    </w:p>
+    <w:p>
+      <w:pPr>
+        <w:spacing w:after="0"/>
+        <w:ind w:left="-1170" w:right="-1440"/>
+      </w:pPr>
+      <w:r>
+        <w:t xml:space="preserve">                },</w:t>
+      </w:r>
+    </w:p>
+    <w:p>
+      <w:pPr>
+        <w:spacing w:after="0"/>
+        <w:ind w:left="-1170" w:right="-1440"/>
+      </w:pPr>
+      <w:r>
+        <w:t xml:space="preserve">                "Wheelchair Accessible" : true,</w:t>
+      </w:r>
+    </w:p>
+    <w:p>
+      <w:pPr>
+        <w:spacing w:after="0"/>
+        <w:ind w:left="-1170" w:right="-1440"/>
+      </w:pPr>
+      <w:r>
+        <w:t xml:space="preserve">                "Outdoor Seating" : true,</w:t>
+      </w:r>
+    </w:p>
+    <w:p>
+      <w:pPr>
+        <w:spacing w:after="0"/>
+        <w:ind w:left="-1170" w:right="-1440"/>
+      </w:pPr>
+      <w:r>
+        <w:t xml:space="preserve">                "Attire" : "casual",</w:t>
+      </w:r>
+    </w:p>
+    <w:p>
+      <w:pPr>
+        <w:spacing w:after="0"/>
+        <w:ind w:left="-1170" w:right="-1440"/>
+      </w:pPr>
+      <w:r>
+        <w:t xml:space="preserve">                "Alcohol" : "full_bar",</w:t>
+      </w:r>
+    </w:p>
+    <w:p>
+      <w:pPr>
+        <w:spacing w:after="0"/>
+        <w:ind w:left="-1170" w:right="-1440"/>
+      </w:pPr>
+      <w:r>
+        <w:t xml:space="preserve">                "Waiter Service" : true,</w:t>
+      </w:r>
+    </w:p>
+    <w:p>
+      <w:pPr>
+        <w:spacing w:after="0"/>
+        <w:ind w:left="-1170" w:right="-1440"/>
+      </w:pPr>
+      <w:r>
+        <w:t xml:space="preserve">                "Accepts Credit Cards" : true,</w:t>
+      </w:r>
+    </w:p>
+    <w:p>
+      <w:pPr>
+        <w:spacing w:after="0"/>
+        <w:ind w:left="-1170" w:right="-1440"/>
+      </w:pPr>
+      <w:r>
+        <w:t xml:space="preserve">                "Good for Kids" : false,</w:t>
+      </w:r>
+    </w:p>
+    <w:p>
+      <w:pPr>
+        <w:spacing w:after="0"/>
+        <w:ind w:left="-1170" w:right="-1440"/>
+      </w:pPr>
+      <w:r>
+        <w:t xml:space="preserve">                "Good For Groups" : true,</w:t>
+      </w:r>
+    </w:p>
+    <w:p>
+      <w:pPr>
+        <w:spacing w:after="0"/>
+        <w:ind w:left="-1170" w:right="-1440"/>
+      </w:pPr>
+      <w:r>
+        <w:t xml:space="preserve">                "Price Range" : 2</w:t>
+      </w:r>
+    </w:p>
+    <w:p>
+      <w:pPr>
+        <w:spacing w:after="0"/>
+        <w:ind w:left="-1170" w:right="-1440"/>
+      </w:pPr>
+      <w:r>
+        <w:t xml:space="preserve">        },</w:t>
+      </w:r>
+    </w:p>
+    <w:p>
+      <w:pPr>
+        <w:spacing w:after="0"/>
+        <w:ind w:left="-1170" w:right="-1440"/>
+      </w:pPr>
+      <w:r>
+        <w:t xml:space="preserve">        "type" : "business"</w:t>
+      </w:r>
+    </w:p>
+    <w:p>
+      <w:pPr>
+        <w:spacing w:after="0"/>
+        <w:ind w:left="-1170" w:right="-1440"/>
+      </w:pPr>
+      <w:r>
+        <w:t>}</w:t>
+      </w:r>
+    </w:p>
+    <w:p>
+      <w:pPr>
+        <w:spacing w:after="0"/>
+        <w:ind w:left="-1170" w:right="-1440"/>
+      </w:pPr>
+      <w:r>
+        <w:t>&gt; db.review.findOne()</w:t>
+      </w:r>
+    </w:p>
+    <w:p>
+      <w:pPr>
+        <w:spacing w:after="0"/>
+        <w:ind w:left="-1170" w:right="-1440"/>
+      </w:pPr>
+      <w:r>
+        <w:t>{</w:t>
+      </w:r>
+    </w:p>
+    <w:p>
+      <w:pPr>
+        <w:spacing w:after="0"/>
+        <w:ind w:left="-1170" w:right="-1440"/>
+      </w:pPr>
+      <w:r>
+        <w:t xml:space="preserve">        "_id" : ObjectId("530ab777f2cc1fd9c2a53aac"),</w:t>
+      </w:r>
+    </w:p>
+    <w:p>
+      <w:pPr>
+        <w:spacing w:after="0"/>
+        <w:ind w:left="-1170" w:right="-1440"/>
+      </w:pPr>
+      <w:r>
+        <w:t xml:space="preserve">        "votes" : {</w:t>
+      </w:r>
+    </w:p>
+    <w:p>
+      <w:pPr>
+        <w:spacing w:after="0"/>
+        <w:ind w:left="-1170" w:right="-1440"/>
+      </w:pPr>
+      <w:r>
+        <w:t xml:space="preserve">                "funny" : 1,</w:t>
+      </w:r>
+    </w:p>
+    <w:p>
+      <w:pPr>
+        <w:spacing w:after="0"/>
+        <w:ind w:left="-1170" w:right="-1440"/>
+      </w:pPr>
+      <w:r>
+        <w:t xml:space="preserve">                "useful" : 1,</w:t>
+      </w:r>
+    </w:p>
+    <w:p>
+      <w:pPr>
+        <w:spacing w:after="0"/>
+        <w:ind w:left="-1170" w:right="-1440"/>
+      </w:pPr>
+      <w:r>
+        <w:t xml:space="preserve">                "cool" : 1</w:t>
+      </w:r>
+    </w:p>
+    <w:p>
+      <w:pPr>
+        <w:spacing w:after="0"/>
+        <w:ind w:left="-1170" w:right="-1440"/>
+      </w:pPr>
+      <w:r>
+        <w:t xml:space="preserve">        },</w:t>
+      </w:r>
+    </w:p>
+    <w:p>
+      <w:pPr>
+        <w:spacing w:after="0"/>
+        <w:ind w:left="-1170" w:right="-1440"/>
+      </w:pPr>
+      <w:r>
+        <w:t xml:space="preserve">        "user_id" : "r-t7IiTSD0QZdt8lOUCqeQ",</w:t>
+      </w:r>
+    </w:p>
+    <w:p>
+      <w:pPr>
+        <w:spacing w:after="0"/>
+        <w:ind w:left="-1170" w:right="-1440"/>
+      </w:pPr>
+      <w:r>
+        <w:t xml:space="preserve">        "review_id" : "0ESSqLfOae77muWTv_zUqA",</w:t>
+      </w:r>
+    </w:p>
+    <w:p>
+      <w:pPr>
+        <w:spacing w:after="0"/>
+        <w:ind w:left="-1170" w:right="-1440"/>
+      </w:pPr>
+      <w:r>
+        <w:t xml:space="preserve">        "stars" : 3,</w:t>
+      </w:r>
+    </w:p>
+    <w:p>
+      <w:pPr>
+        <w:spacing w:after="0"/>
+        <w:ind w:left="-1170" w:right="-1440"/>
+      </w:pPr>
+      <w:r>
+        <w:t xml:space="preserve">        "date" : "2011-02-11",</w:t>
+      </w:r>
+    </w:p>
+    <w:p>
+      <w:pPr>
+        <w:spacing w:after="0"/>
+        <w:ind w:left="-1170" w:right="-1440"/>
+      </w:pPr>
+      <w:r>
+        <w:t xml:space="preserve">        "text" : "Lately i have been feeling homesick for asian food and been hitting up places that i haven't</w:t>
+      </w:r>
+    </w:p>
+    <w:p>
+      <w:pPr>
+        <w:spacing w:after="0"/>
+        <w:ind w:left="-1170" w:right="-1440"/>
+      </w:pPr>
+      <w:r>
+        <w:t xml:space="preserve"> been to in awhile.  Recently re-visited Thai Pan for a quick lunch and quickly ordered without spending too m</w:t>
+      </w:r>
+    </w:p>
+    <w:p>
+      <w:pPr>
+        <w:spacing w:after="0"/>
+        <w:ind w:left="-1170" w:right="-1440"/>
+      </w:pPr>
+      <w:r>
+        <w:t>uch time perusing the menu.  It looked more diverse than I remembered including some Vietnamese additions.  I</w:t>
+      </w:r>
+    </w:p>
+    <w:p>
+      <w:pPr>
+        <w:spacing w:after="0"/>
+        <w:ind w:left="-1170" w:right="-1440"/>
+      </w:pPr>
+      <w:r>
+        <w:t>remembered the curries and stir-fry dishes were ok but nothing really memorable.  A quick summary for my lates</w:t>
+      </w:r>
+    </w:p>
+    <w:p>
+      <w:pPr>
+        <w:spacing w:after="0"/>
+        <w:ind w:left="-1170" w:right="-1440"/>
+      </w:pPr>
+      <w:r>
+        <w:t>t visit:\n\nPros:\n- convenient order-at-the counter setup\n- self-serve drink station\n- brown and white rice</w:t>
+      </w:r>
+    </w:p>
+    <w:p>
+      <w:pPr>
+        <w:spacing w:after="0"/>
+        <w:ind w:left="-1170" w:right="-1440"/>
+      </w:pPr>
+      <w:r>
+        <w:t xml:space="preserve"> mixture\n- friendly and gracious owners\n\nCons:\n- too much napa cabbage in comparison to green vegetables \</w:t>
+      </w:r>
+    </w:p>
+    <w:p>
+      <w:pPr>
+        <w:spacing w:after="0"/>
+        <w:ind w:left="-1170" w:right="-1440"/>
+      </w:pPr>
+      <w:r>
+        <w:t>n- wish the owner/chef would be back in the kitchen vs. managing\n- spice level on the weak side",</w:t>
+      </w:r>
+    </w:p>
+    <w:p>
+      <w:pPr>
+        <w:spacing w:after="0"/>
+        <w:ind w:left="-1170" w:right="-1440"/>
+      </w:pPr>
+      <w:r>
+        <w:t xml:space="preserve">        "type" : "review",</w:t>
+      </w:r>
+    </w:p>
+    <w:p>
+      <w:pPr>
+        <w:spacing w:after="0"/>
+        <w:ind w:left="-1170" w:right="-1440"/>
+      </w:pPr>
+      <w:r>
+        <w:t xml:space="preserve">        "business_id" : "WIcDFpHEnC3ihNmS7-6-ZA"</w:t>
+      </w:r>
+    </w:p>
+    <w:p>
+      <w:pPr>
+        <w:spacing w:after="0"/>
+        <w:ind w:left="-1170" w:right="-1440"/>
+      </w:pPr>
+      <w:r>
+        <w:t>}</w:t>
+      </w:r>
+    </w:p>
+    <w:p>
+      <w:pPr>
+        <w:spacing w:after="0"/>
+        <w:ind w:left="-1170" w:right="-1440"/>
+      </w:pPr>
+      <w:r>
+        <w:t>&gt; db.user.findOne()</w:t>
+      </w:r>
+    </w:p>
+    <w:p>
+      <w:pPr>
+        <w:spacing w:after="0"/>
+        <w:ind w:left="-1170" w:right="-1440"/>
+      </w:pPr>
+      <w:r>
+        <w:t>{</w:t>
+      </w:r>
+    </w:p>
+    <w:p>
+      <w:pPr>
+        <w:spacing w:after="0"/>
+        <w:ind w:left="-1170" w:right="-1440"/>
+      </w:pPr>
+      <w:r>
+        <w:t xml:space="preserve">        "_id" : ObjectId("530ab861f2cc1fd9c2ac14a3"),</w:t>
+      </w:r>
+    </w:p>
+    <w:p>
+      <w:pPr>
+        <w:spacing w:after="0"/>
+        <w:ind w:left="-1170" w:right="-1440"/>
+      </w:pPr>
+      <w:r>
+        <w:t xml:space="preserve">        "yelping_since" : "2011-08",</w:t>
+      </w:r>
+    </w:p>
+    <w:p>
+      <w:pPr>
+        <w:spacing w:after="0"/>
+        <w:ind w:left="-1170" w:right="-1440"/>
+      </w:pPr>
+      <w:r>
+        <w:t xml:space="preserve">        "votes" : {</w:t>
+      </w:r>
+    </w:p>
+    <w:p>
+      <w:pPr>
+        <w:spacing w:after="0"/>
+        <w:ind w:left="-1170" w:right="-1440"/>
+      </w:pPr>
+      <w:r>
+        <w:t xml:space="preserve">                "funny" : 0,</w:t>
+      </w:r>
+    </w:p>
+    <w:p>
+      <w:pPr>
+        <w:spacing w:after="0"/>
+        <w:ind w:left="-1170" w:right="-1440"/>
+      </w:pPr>
+      <w:r>
+        <w:lastRenderedPageBreak/>
+        <w:t xml:space="preserve">                "useful" : 1,</w:t>
+      </w:r>
+    </w:p>
+    <w:p>
+      <w:pPr>
+        <w:spacing w:after="0"/>
+        <w:ind w:left="-1170" w:right="-1440"/>
+      </w:pPr>
+      <w:r>
+        <w:t xml:space="preserve">                "cool" : 1</w:t>
+      </w:r>
+    </w:p>
+    <w:p>
+      <w:pPr>
+        <w:spacing w:after="0"/>
+        <w:ind w:left="-1170" w:right="-1440"/>
+      </w:pPr>
+      <w:r>
+        <w:t xml:space="preserve">        },</w:t>
+      </w:r>
+    </w:p>
+    <w:p>
+      <w:pPr>
+        <w:spacing w:after="0"/>
+        <w:ind w:left="-1170" w:right="-1440"/>
+      </w:pPr>
+      <w:r>
+        <w:t xml:space="preserve">        "review_count" : 5,</w:t>
+      </w:r>
+    </w:p>
+    <w:p>
+      <w:pPr>
+        <w:spacing w:after="0"/>
+        <w:ind w:left="-1170" w:right="-1440"/>
+      </w:pPr>
+      <w:r>
+        <w:t xml:space="preserve">        "name" : "Glen",</w:t>
+      </w:r>
+    </w:p>
+    <w:p>
+      <w:pPr>
+        <w:spacing w:after="0"/>
+        <w:ind w:left="-1170" w:right="-1440"/>
+      </w:pPr>
+      <w:r>
+        <w:t xml:space="preserve">        "user_id" : "HzLh-2WyMjf6TYATFwg6NA",</w:t>
+      </w:r>
+    </w:p>
+    <w:p>
+      <w:pPr>
+        <w:spacing w:after="0"/>
+        <w:ind w:left="-1170" w:right="-1440"/>
+      </w:pPr>
+      <w:r>
+        <w:t xml:space="preserve">        "friends" : [ ],</w:t>
+      </w:r>
+    </w:p>
+    <w:p>
+      <w:pPr>
+        <w:spacing w:after="0"/>
+        <w:ind w:left="-1170" w:right="-1440"/>
+      </w:pPr>
+      <w:r>
+        <w:t xml:space="preserve">        "fans" : 0,</w:t>
+      </w:r>
+    </w:p>
+    <w:p>
+      <w:pPr>
+        <w:spacing w:after="0"/>
+        <w:ind w:left="-1170" w:right="-1440"/>
+      </w:pPr>
+      <w:r>
+        <w:t xml:space="preserve">        "average_stars" : 3.6,</w:t>
+      </w:r>
+    </w:p>
+    <w:p>
+      <w:pPr>
+        <w:spacing w:after="0"/>
+        <w:ind w:left="-1170" w:right="-1440"/>
+      </w:pPr>
+      <w:r>
+        <w:t xml:space="preserve">        "type" : "user",</w:t>
+      </w:r>
+    </w:p>
+    <w:p>
+      <w:pPr>
+        <w:spacing w:after="0"/>
+        <w:ind w:left="-1170" w:right="-1440"/>
+      </w:pPr>
+      <w:r>
+        <w:t xml:space="preserve">        "compliments" : {</w:t>
+      </w:r>
+    </w:p>
+    <w:p>
+      <w:pPr>
+        <w:spacing w:after="0"/>
+        <w:ind w:left="-1170" w:right="-1440"/>
+      </w:pPr>
+    </w:p>
+    <w:p>
+      <w:pPr>
+        <w:spacing w:after="0"/>
+        <w:ind w:left="-1170" w:right="-1440"/>
+      </w:pPr>
+      <w:r>
+        <w:t xml:space="preserve">        },</w:t>
+      </w:r>
+    </w:p>
+    <w:p>
+      <w:pPr>
+        <w:spacing w:after="0"/>
+        <w:ind w:left="-1170" w:right="-1440"/>
+      </w:pPr>
+      <w:r>
+        <w:t xml:space="preserve">        "elite" : [ ]</w:t>
+      </w:r>
+    </w:p>
+    <w:p>
+      <w:pPr>
+        <w:spacing w:after="0"/>
+        <w:ind w:left="-1170" w:right="-1440"/>
+      </w:pPr>
+      <w:r>
+        <w:t>}</w:t>
+      </w:r>
+    </w:p>
+    <w:p>
+      <w:pPr>
+        <w:spacing w:after="0"/>
+        <w:ind w:left="-1170" w:right="-1440"/>
+      </w:pPr>
+      <w:r>
+        <w:t>&gt; db.checkin.findOne()</w:t>
+      </w:r>
+    </w:p>
+    <w:p>
+      <w:pPr>
+        <w:spacing w:after="0"/>
+        <w:ind w:left="-1170" w:right="-1440"/>
+      </w:pPr>
+      <w:r>
+        <w:t>{</w:t>
+      </w:r>
+    </w:p>
+    <w:p>
+      <w:pPr>
+        <w:spacing w:after="0"/>
+        <w:ind w:left="-1170" w:right="-1440"/>
+      </w:pPr>
+      <w:r>
+        <w:t xml:space="preserve">        "_id" : ObjectId("530ab746f2cc1fd9c2a50e02"),</w:t>
+      </w:r>
+    </w:p>
+    <w:p>
+      <w:pPr>
+        <w:spacing w:after="0"/>
+        <w:ind w:left="-1170" w:right="-1440"/>
+      </w:pPr>
+      <w:r>
+        <w:t xml:space="preserve">        "checkin_info" : {</w:t>
+      </w:r>
+    </w:p>
+    <w:p>
+      <w:pPr>
+        <w:spacing w:after="0"/>
+        <w:ind w:left="-1170" w:right="-1440"/>
+      </w:pPr>
+      <w:r>
+        <w:t xml:space="preserve">                "9-5" : 1,</w:t>
+      </w:r>
+    </w:p>
+    <w:p>
+      <w:pPr>
+        <w:spacing w:after="0"/>
+        <w:ind w:left="-1170" w:right="-1440"/>
+      </w:pPr>
+      <w:r>
+        <w:t xml:space="preserve">                "11-4" : 2,</w:t>
+      </w:r>
+    </w:p>
+    <w:p>
+      <w:pPr>
+        <w:spacing w:after="0"/>
+        <w:ind w:left="-1170" w:right="-1440"/>
+      </w:pPr>
+      <w:r>
+        <w:t xml:space="preserve">                "18-1" : 1,</w:t>
+      </w:r>
+    </w:p>
+    <w:p>
+      <w:pPr>
+        <w:spacing w:after="0"/>
+        <w:ind w:left="-1170" w:right="-1440"/>
+      </w:pPr>
+      <w:r>
+        <w:t xml:space="preserve">                "15-3" : 1,</w:t>
+      </w:r>
+    </w:p>
+    <w:p>
+      <w:pPr>
+        <w:spacing w:after="0"/>
+        <w:ind w:left="-1170" w:right="-1440"/>
+      </w:pPr>
+      <w:r>
+        <w:t xml:space="preserve">                "15-5" : 1,</w:t>
+      </w:r>
+    </w:p>
+    <w:p>
+      <w:pPr>
+        <w:spacing w:after="0"/>
+        <w:ind w:left="-1170" w:right="-1440"/>
+      </w:pPr>
+      <w:r>
+        <w:t xml:space="preserve">                "17-5" : 1,</w:t>
+      </w:r>
+    </w:p>
+    <w:p>
+      <w:pPr>
+        <w:spacing w:after="0"/>
+        <w:ind w:left="-1170" w:right="-1440"/>
+      </w:pPr>
+      <w:r>
+        <w:t xml:space="preserve">                "19-2" : 2,</w:t>
+      </w:r>
+    </w:p>
+    <w:p>
+      <w:pPr>
+        <w:spacing w:after="0"/>
+        <w:ind w:left="-1170" w:right="-1440"/>
+      </w:pPr>
+      <w:r>
+        <w:t xml:space="preserve">                "16-2" : 3,</w:t>
+      </w:r>
+    </w:p>
+    <w:p>
+      <w:pPr>
+        <w:spacing w:after="0"/>
+        <w:ind w:left="-1170" w:right="-1440"/>
+      </w:pPr>
+      <w:r>
+        <w:t xml:space="preserve">                "14-4" : 1,</w:t>
+      </w:r>
+    </w:p>
+    <w:p>
+      <w:pPr>
+        <w:spacing w:after="0"/>
+        <w:ind w:left="-1170" w:right="-1440"/>
+      </w:pPr>
+      <w:r>
+        <w:t xml:space="preserve">                "18-2" : 5,</w:t>
+      </w:r>
+    </w:p>
+    <w:p>
+      <w:pPr>
+        <w:spacing w:after="0"/>
+        <w:ind w:left="-1170" w:right="-1440"/>
+      </w:pPr>
+      <w:r>
+        <w:t xml:space="preserve">                "11-1" : 1,</w:t>
+      </w:r>
+    </w:p>
+    <w:p>
+      <w:pPr>
+        <w:spacing w:after="0"/>
+        <w:ind w:left="-1170" w:right="-1440"/>
+      </w:pPr>
+      <w:r>
+        <w:t xml:space="preserve">                "17-2" : 1,</w:t>
+      </w:r>
+    </w:p>
+    <w:p>
+      <w:pPr>
+        <w:spacing w:after="0"/>
+        <w:ind w:left="-1170" w:right="-1440"/>
+      </w:pPr>
+      <w:r>
+        <w:t xml:space="preserve">                "11-2" : 3,</w:t>
+      </w:r>
+    </w:p>
+    <w:p>
+      <w:pPr>
+        <w:spacing w:after="0"/>
+        <w:ind w:left="-1170" w:right="-1440"/>
+      </w:pPr>
+      <w:r>
+        <w:t xml:space="preserve">                "21-4" : 1,</w:t>
+      </w:r>
+    </w:p>
+    <w:p>
+      <w:pPr>
+        <w:spacing w:after="0"/>
+        <w:ind w:left="-1170" w:right="-1440"/>
+      </w:pPr>
+      <w:r>
+        <w:t xml:space="preserve">                "12-4" : 1,</w:t>
+      </w:r>
+    </w:p>
+    <w:p>
+      <w:pPr>
+        <w:spacing w:after="0"/>
+        <w:ind w:left="-1170" w:right="-1440"/>
+      </w:pPr>
+      <w:r>
+        <w:t xml:space="preserve">                "12-2" : 1,</w:t>
+      </w:r>
+    </w:p>
+    <w:p>
+      <w:pPr>
+        <w:spacing w:after="0"/>
+        <w:ind w:left="-1170" w:right="-1440"/>
+      </w:pPr>
+      <w:r>
+        <w:t xml:space="preserve">                "21-1" : 1,</w:t>
+      </w:r>
+    </w:p>
+    <w:p>
+      <w:pPr>
+        <w:spacing w:after="0"/>
+        <w:ind w:left="-1170" w:right="-1440"/>
+      </w:pPr>
+      <w:r>
+        <w:t xml:space="preserve">                "18-5" : 1</w:t>
+      </w:r>
+    </w:p>
+    <w:p>
+      <w:pPr>
+        <w:spacing w:after="0"/>
+        <w:ind w:left="-1170" w:right="-1440"/>
+      </w:pPr>
+      <w:r>
+        <w:t xml:space="preserve">        },</w:t>
+      </w:r>
+    </w:p>
+    <w:p>
+      <w:pPr>
+        <w:spacing w:after="0"/>
+        <w:ind w:left="-1170" w:right="-1440"/>
+      </w:pPr>
+      <w:r>
+        <w:t xml:space="preserve">        "type" : "checkin",</w:t>
+      </w:r>
+    </w:p>
+    <w:p>
+      <w:pPr>
+        <w:spacing w:after="0"/>
+        <w:ind w:left="-1170" w:right="-1440"/>
+      </w:pPr>
+      <w:r>
+        <w:t xml:space="preserve">        "business_id" : "Tmi_gK2aO9O_HmM6lMvkNg"</w:t>
+      </w:r>
+    </w:p>
+    <w:p>
+      <w:pPr>
+        <w:spacing w:after="0"/>
+        <w:ind w:left="-1170" w:right="-1440"/>
+      </w:pPr>
+      <w:r>
+        <w:t>}</w:t>
+      </w:r>
+    </w:p>
+    <w:p>
+      <w:pPr>
+        <w:spacing w:after="0"/>
+        <w:ind w:left="-1170" w:right="-1440"/>
+      </w:pPr>
+      <w:r>
+        <w:t>&gt; db.tip.findOne()</w:t>
+      </w:r>
+    </w:p>
+    <w:p>
+      <w:pPr>
+        <w:spacing w:after="0"/>
+        <w:ind w:left="-1170" w:right="-1440"/>
+      </w:pPr>
+      <w:r>
+        <w:lastRenderedPageBreak/>
+        <w:t>{</w:t>
+      </w:r>
+    </w:p>
+    <w:p>
+      <w:pPr>
+        <w:spacing w:after="0"/>
+        <w:ind w:left="-1170" w:right="-1440"/>
+      </w:pPr>
+      <w:r>
+        <w:t xml:space="preserve">        "_id" : ObjectId("530ab81cf2cc1fd9c2aa575a"),</w:t>
+      </w:r>
+    </w:p>
+    <w:p>
+      <w:pPr>
+        <w:spacing w:after="0"/>
+        <w:ind w:left="-1170" w:right="-1440"/>
+      </w:pPr>
+      <w:r>
+        <w:t xml:space="preserve">        "user_id" : "pv8cZW0MLnMMx536us7H4g",</w:t>
+      </w:r>
+    </w:p>
+    <w:p>
+      <w:pPr>
+        <w:spacing w:after="0"/>
+        <w:ind w:left="-1170" w:right="-1440"/>
+      </w:pPr>
+      <w:r>
+        <w:t xml:space="preserve">        "text" : "Here I am again",</w:t>
+      </w:r>
+    </w:p>
+    <w:p>
+      <w:pPr>
+        <w:spacing w:after="0"/>
+        <w:ind w:left="-1170" w:right="-1440"/>
+      </w:pPr>
+      <w:r>
+        <w:t xml:space="preserve">        "business_id" : "9BOeSWUvmh4rRhpQNgrdqA",</w:t>
+      </w:r>
+    </w:p>
+    <w:p>
+      <w:pPr>
+        <w:spacing w:after="0"/>
+        <w:ind w:left="-1170" w:right="-1440"/>
+      </w:pPr>
+      <w:r>
+        <w:t xml:space="preserve">        "likes" : 0,</w:t>
+      </w:r>
+    </w:p>
+    <w:p>
+      <w:pPr>
+        <w:spacing w:after="0"/>
+        <w:ind w:left="-1170" w:right="-1440"/>
+      </w:pPr>
+      <w:r>
+        <w:t xml:space="preserve">        "date" : "2011-10-22",</w:t>
+      </w:r>
+    </w:p>
+    <w:p>
+      <w:pPr>
+        <w:spacing w:after="0"/>
+        <w:ind w:left="-1170" w:right="-1440"/>
+      </w:pPr>
+      <w:r>
+        <w:t xml:space="preserve">        "type" : "tip"</w:t>
+      </w:r>
+    </w:p>
+    <w:p>
+      <w:pPr>
+        <w:spacing w:after="0"/>
+        <w:ind w:left="-1170" w:right="-1440"/>
+      </w:pPr>
+      <w:r>
+        <w:t>}</w:t>
       </w:r>
     </w:p>
     <w:sectPr>

</xml_diff>